<commit_message>
commiting new info in the networks note
</commit_message>
<xml_diff>
--- a/Computer Netwrok Notes.docx
+++ b/Computer Netwrok Notes.docx
@@ -141,6 +141,361 @@
         <w:rPr>
           <w:lang w:val="en-US"/>
         </w:rPr>
+        <w:t>ARQ Techniques:</w:t>
+      </w:r>
+    </w:p>
+    <w:p>
+      <w:pPr>
+        <w:pStyle w:val="NormalWeb"/>
+        <w:numPr>
+          <w:ilvl w:val="0"/>
+          <w:numId w:val="2"/>
+        </w:numPr>
+        <w:pBdr>
+          <w:top w:val="single" w:sz="2" w:space="0" w:color="D9D9E3"/>
+          <w:left w:val="single" w:sz="2" w:space="5" w:color="D9D9E3"/>
+          <w:bottom w:val="single" w:sz="2" w:space="0" w:color="D9D9E3"/>
+          <w:right w:val="single" w:sz="2" w:space="0" w:color="D9D9E3"/>
+        </w:pBdr>
+        <w:shd w:val="clear" w:color="auto" w:fill="F7F7F8"/>
+        <w:spacing w:before="0" w:beforeAutospacing="0" w:after="0" w:afterAutospacing="0"/>
+        <w:rPr>
+          <w:rFonts w:ascii="Segoe UI" w:hAnsi="Segoe UI" w:cs="Segoe UI"/>
+          <w:color w:val="374151"/>
+        </w:rPr>
+      </w:pPr>
+      <w:r>
+        <w:rPr>
+          <w:rFonts w:ascii="Segoe UI" w:hAnsi="Segoe UI" w:cs="Segoe UI"/>
+          <w:color w:val="374151"/>
+        </w:rPr>
+        <w:t>Stop-and-Wait ARQ: In this simple ARQ technique, the sender sends a data packet to the receiver and waits for an acknowledgment (ACK) before sending the next packet. If the sender does not receive an ACK within a specified timeout period, it assumes the packet was lost or corrupted and retransmits it. This technique ensures reliable delivery but may lead to inefficient use of bandwidth due to the waiting time.</w:t>
+      </w:r>
+    </w:p>
+    <w:p>
+      <w:pPr>
+        <w:pStyle w:val="NormalWeb"/>
+        <w:numPr>
+          <w:ilvl w:val="0"/>
+          <w:numId w:val="2"/>
+        </w:numPr>
+        <w:pBdr>
+          <w:top w:val="single" w:sz="2" w:space="0" w:color="D9D9E3"/>
+          <w:left w:val="single" w:sz="2" w:space="5" w:color="D9D9E3"/>
+          <w:bottom w:val="single" w:sz="2" w:space="0" w:color="D9D9E3"/>
+          <w:right w:val="single" w:sz="2" w:space="0" w:color="D9D9E3"/>
+        </w:pBdr>
+        <w:shd w:val="clear" w:color="auto" w:fill="F7F7F8"/>
+        <w:spacing w:before="0" w:beforeAutospacing="0" w:after="0" w:afterAutospacing="0"/>
+        <w:rPr>
+          <w:rFonts w:ascii="Segoe UI" w:hAnsi="Segoe UI" w:cs="Segoe UI"/>
+          <w:color w:val="374151"/>
+        </w:rPr>
+      </w:pPr>
+      <w:r>
+        <w:rPr>
+          <w:rFonts w:ascii="Segoe UI" w:hAnsi="Segoe UI" w:cs="Segoe UI"/>
+          <w:color w:val="374151"/>
+        </w:rPr>
+        <w:t>Go-Back-N ARQ: This ARQ technique allows the sender to transmit multiple packets without waiting for individual acknowledgments. The receiver buffers the received packets and sends cumulative acknowledgments for all successfully received packets. If the sender does not receive an ACK within a timeout period, it assumes that one or more packets were lost and retransmits all packets starting from the last acknowledged one. This technique improves bandwidth utilization but may result in unnecessary retransmissions if only a few packets were lost.</w:t>
+      </w:r>
+    </w:p>
+    <w:p>
+      <w:pPr>
+        <w:pStyle w:val="NormalWeb"/>
+        <w:numPr>
+          <w:ilvl w:val="0"/>
+          <w:numId w:val="2"/>
+        </w:numPr>
+        <w:pBdr>
+          <w:top w:val="single" w:sz="2" w:space="0" w:color="D9D9E3"/>
+          <w:left w:val="single" w:sz="2" w:space="5" w:color="D9D9E3"/>
+          <w:bottom w:val="single" w:sz="2" w:space="0" w:color="D9D9E3"/>
+          <w:right w:val="single" w:sz="2" w:space="0" w:color="D9D9E3"/>
+        </w:pBdr>
+        <w:shd w:val="clear" w:color="auto" w:fill="F7F7F8"/>
+        <w:spacing w:before="0" w:beforeAutospacing="0" w:after="0" w:afterAutospacing="0"/>
+        <w:rPr>
+          <w:rFonts w:ascii="Segoe UI" w:hAnsi="Segoe UI" w:cs="Segoe UI"/>
+          <w:color w:val="374151"/>
+        </w:rPr>
+      </w:pPr>
+      <w:r>
+        <w:rPr>
+          <w:rFonts w:ascii="Segoe UI" w:hAnsi="Segoe UI" w:cs="Segoe UI"/>
+          <w:color w:val="374151"/>
+        </w:rPr>
+        <w:t>Selective Re</w:t>
+      </w:r>
+      <w:r>
+        <w:rPr>
+          <w:rFonts w:ascii="Segoe UI" w:hAnsi="Segoe UI" w:cs="Segoe UI"/>
+          <w:color w:val="374151"/>
+        </w:rPr>
+        <w:t xml:space="preserve">ject </w:t>
+      </w:r>
+      <w:r>
+        <w:rPr>
+          <w:rFonts w:ascii="Segoe UI" w:hAnsi="Segoe UI" w:cs="Segoe UI"/>
+          <w:color w:val="374151"/>
+        </w:rPr>
+        <w:t xml:space="preserve">ARQ: Similar to Go-Back-N ARQ, Selective Repeat ARQ allows the sender to transmit multiple packets. However, the receiver individually acknowledges each successfully received packet, allowing the sender to retransmit only the lost or corrupted packets. </w:t>
+      </w:r>
+      <w:r>
+        <w:rPr>
+          <w:rFonts w:ascii="Segoe UI" w:hAnsi="Segoe UI" w:cs="Segoe UI"/>
+          <w:color w:val="374151"/>
+        </w:rPr>
+        <w:t xml:space="preserve">For every sent packet </w:t>
+      </w:r>
+      <w:proofErr w:type="spellStart"/>
+      <w:proofErr w:type="gramStart"/>
+      <w:r>
+        <w:rPr>
+          <w:rFonts w:ascii="Segoe UI" w:hAnsi="Segoe UI" w:cs="Segoe UI"/>
+          <w:color w:val="374151"/>
+        </w:rPr>
+        <w:t>a</w:t>
+      </w:r>
+      <w:proofErr w:type="spellEnd"/>
+      <w:proofErr w:type="gramEnd"/>
+      <w:r>
+        <w:rPr>
+          <w:rFonts w:ascii="Segoe UI" w:hAnsi="Segoe UI" w:cs="Segoe UI"/>
+          <w:color w:val="374151"/>
+        </w:rPr>
+        <w:t xml:space="preserve"> individual timer is set, if an Ack signal is not received for that packet in the set time, then only that packet is resent. </w:t>
+      </w:r>
+      <w:r>
+        <w:rPr>
+          <w:rFonts w:ascii="Segoe UI" w:hAnsi="Segoe UI" w:cs="Segoe UI"/>
+          <w:color w:val="374151"/>
+        </w:rPr>
+        <w:t>The receiver buffers out-of-order packets and delivers them to the upper layer in the correct order. This technique reduces unnecessary retransmissions and improves efficiency but requires more complex buffering and processing at both ends.</w:t>
+      </w:r>
+    </w:p>
+    <w:p>
+      <w:pPr>
+        <w:rPr>
+          <w:lang w:val="en-US"/>
+        </w:rPr>
+      </w:pPr>
+    </w:p>
+    <w:p>
+      <w:pPr>
+        <w:rPr>
+          <w:lang w:val="en-US"/>
+        </w:rPr>
+      </w:pPr>
+      <w:r>
+        <w:rPr>
+          <w:lang w:val="en-US"/>
+        </w:rPr>
+        <w:t>CRC (Cyclic Redundancy Check):</w:t>
+      </w:r>
+    </w:p>
+    <w:p>
+      <w:pPr>
+        <w:rPr>
+          <w:lang w:val="en-US"/>
+        </w:rPr>
+      </w:pPr>
+      <w:r>
+        <w:rPr>
+          <w:lang w:val="en-US"/>
+        </w:rPr>
+        <w:t xml:space="preserve">Used </w:t>
+      </w:r>
+      <w:proofErr w:type="spellStart"/>
+      <w:r>
+        <w:rPr>
+          <w:lang w:val="en-US"/>
+        </w:rPr>
+        <w:t>tocheck</w:t>
+      </w:r>
+      <w:proofErr w:type="spellEnd"/>
+      <w:r>
+        <w:rPr>
+          <w:lang w:val="en-US"/>
+        </w:rPr>
+        <w:t xml:space="preserve"> errors, A checksum is calculated for the data and sent along with it, the receiver also performs the same set of operations to calculate a check sum and compare it with the checksum received.</w:t>
+      </w:r>
+    </w:p>
+    <w:p>
+      <w:pPr>
+        <w:rPr>
+          <w:lang w:val="en-US"/>
+        </w:rPr>
+      </w:pPr>
+    </w:p>
+    <w:p>
+      <w:pPr>
+        <w:spacing w:after="100" w:line="240" w:lineRule="auto"/>
+        <w:rPr>
+          <w:rFonts w:ascii="Segoe UI" w:eastAsia="Times New Roman" w:hAnsi="Segoe UI" w:cs="Segoe UI"/>
+          <w:kern w:val="0"/>
+          <w:sz w:val="21"/>
+          <w:szCs w:val="21"/>
+          <w:lang w:eastAsia="en-IN"/>
+          <w14:ligatures w14:val="none"/>
+        </w:rPr>
+      </w:pPr>
+      <w:r>
+        <w:rPr>
+          <w:rFonts w:ascii="Segoe UI" w:eastAsia="Times New Roman" w:hAnsi="Segoe UI" w:cs="Segoe UI"/>
+          <w:kern w:val="0"/>
+          <w:sz w:val="21"/>
+          <w:szCs w:val="21"/>
+          <w:lang w:eastAsia="en-IN"/>
+          <w14:ligatures w14:val="none"/>
+        </w:rPr>
+        <w:t>What is sliding window protocol?</w:t>
+      </w:r>
+    </w:p>
+    <w:p>
+      <w:pPr>
+        <w:shd w:val="clear" w:color="auto" w:fill="19C37D"/>
+        <w:spacing w:after="0" w:line="240" w:lineRule="auto"/>
+        <w:rPr>
+          <w:rFonts w:ascii="Segoe UI" w:eastAsia="Times New Roman" w:hAnsi="Segoe UI" w:cs="Segoe UI"/>
+          <w:kern w:val="0"/>
+          <w:sz w:val="21"/>
+          <w:szCs w:val="21"/>
+          <w:lang w:eastAsia="en-IN"/>
+          <w14:ligatures w14:val="none"/>
+        </w:rPr>
+      </w:pPr>
+      <w:r>
+        <w:rPr>
+          <w:rFonts w:ascii="Segoe UI" w:eastAsia="Times New Roman" w:hAnsi="Segoe UI" w:cs="Segoe UI"/>
+          <w:kern w:val="0"/>
+          <w:sz w:val="21"/>
+          <w:szCs w:val="21"/>
+          <w:lang w:eastAsia="en-IN"/>
+          <w14:ligatures w14:val="none"/>
+        </w:rPr>
+        <w:lastRenderedPageBreak/>
+        <w:t>ChatGPT</w:t>
+      </w:r>
+    </w:p>
+    <w:p>
+      <w:pPr>
+        <w:pBdr>
+          <w:top w:val="single" w:sz="2" w:space="0" w:color="D9D9E3"/>
+          <w:left w:val="single" w:sz="2" w:space="0" w:color="D9D9E3"/>
+          <w:bottom w:val="single" w:sz="2" w:space="0" w:color="D9D9E3"/>
+          <w:right w:val="single" w:sz="2" w:space="0" w:color="D9D9E3"/>
+        </w:pBdr>
+        <w:spacing w:after="300" w:line="240" w:lineRule="auto"/>
+        <w:rPr>
+          <w:rFonts w:ascii="Segoe UI" w:eastAsia="Times New Roman" w:hAnsi="Segoe UI" w:cs="Segoe UI"/>
+          <w:kern w:val="0"/>
+          <w:sz w:val="21"/>
+          <w:szCs w:val="21"/>
+          <w:lang w:eastAsia="en-IN"/>
+          <w14:ligatures w14:val="none"/>
+        </w:rPr>
+      </w:pPr>
+      <w:r>
+        <w:rPr>
+          <w:rFonts w:ascii="Segoe UI" w:eastAsia="Times New Roman" w:hAnsi="Segoe UI" w:cs="Segoe UI"/>
+          <w:kern w:val="0"/>
+          <w:sz w:val="21"/>
+          <w:szCs w:val="21"/>
+          <w:lang w:eastAsia="en-IN"/>
+          <w14:ligatures w14:val="none"/>
+        </w:rPr>
+        <w:t>Sliding window protocol is a flow control mechanism used in computer networking to manage the transmission of data between a sender and a receiver over a communication channel. It allows multiple packets to be transmitted and acknowledged simultaneously, improving the efficiency of data transfer.</w:t>
+      </w:r>
+    </w:p>
+    <w:p>
+      <w:pPr>
+        <w:pBdr>
+          <w:top w:val="single" w:sz="2" w:space="0" w:color="D9D9E3"/>
+          <w:left w:val="single" w:sz="2" w:space="0" w:color="D9D9E3"/>
+          <w:bottom w:val="single" w:sz="2" w:space="0" w:color="D9D9E3"/>
+          <w:right w:val="single" w:sz="2" w:space="0" w:color="D9D9E3"/>
+        </w:pBdr>
+        <w:spacing w:before="300" w:after="300" w:line="240" w:lineRule="auto"/>
+        <w:rPr>
+          <w:rFonts w:ascii="Segoe UI" w:eastAsia="Times New Roman" w:hAnsi="Segoe UI" w:cs="Segoe UI"/>
+          <w:kern w:val="0"/>
+          <w:sz w:val="21"/>
+          <w:szCs w:val="21"/>
+          <w:lang w:eastAsia="en-IN"/>
+          <w14:ligatures w14:val="none"/>
+        </w:rPr>
+      </w:pPr>
+      <w:r>
+        <w:rPr>
+          <w:rFonts w:ascii="Segoe UI" w:eastAsia="Times New Roman" w:hAnsi="Segoe UI" w:cs="Segoe UI"/>
+          <w:kern w:val="0"/>
+          <w:sz w:val="21"/>
+          <w:szCs w:val="21"/>
+          <w:lang w:eastAsia="en-IN"/>
+          <w14:ligatures w14:val="none"/>
+        </w:rPr>
+        <w:t>Here's how the sliding window protocol works:</w:t>
+      </w:r>
+    </w:p>
+    <w:p>
+      <w:pPr>
+        <w:numPr>
+          <w:ilvl w:val="0"/>
+          <w:numId w:val="3"/>
+        </w:numPr>
+        <w:pBdr>
+          <w:top w:val="single" w:sz="2" w:space="0" w:color="D9D9E3"/>
+          <w:left w:val="single" w:sz="2" w:space="5" w:color="D9D9E3"/>
+          <w:bottom w:val="single" w:sz="2" w:space="0" w:color="D9D9E3"/>
+          <w:right w:val="single" w:sz="2" w:space="0" w:color="D9D9E3"/>
+        </w:pBdr>
+        <w:spacing w:after="100" w:line="240" w:lineRule="auto"/>
+        <w:rPr>
+          <w:rFonts w:ascii="Segoe UI" w:eastAsia="Times New Roman" w:hAnsi="Segoe UI" w:cs="Segoe UI"/>
+          <w:kern w:val="0"/>
+          <w:sz w:val="21"/>
+          <w:szCs w:val="21"/>
+          <w:lang w:eastAsia="en-IN"/>
+          <w14:ligatures w14:val="none"/>
+        </w:rPr>
+      </w:pPr>
+      <w:r>
+        <w:rPr>
+          <w:rFonts w:ascii="Segoe UI" w:eastAsia="Times New Roman" w:hAnsi="Segoe UI" w:cs="Segoe UI"/>
+          <w:kern w:val="0"/>
+          <w:sz w:val="21"/>
+          <w:szCs w:val="21"/>
+          <w:lang w:eastAsia="en-IN"/>
+          <w14:ligatures w14:val="none"/>
+        </w:rPr>
+        <w:t>Window Size: The sliding window consists of a fixed number of packets that can be sent without requiring an acknowledgment. This number is known as the window size. The window size determines the maximum number of unacknowledged packets that the sender can transmit at a given time.</w:t>
+      </w:r>
+    </w:p>
+    <w:p>
+      <w:pPr>
+        <w:rPr>
+          <w:lang w:val="en-US"/>
+        </w:rPr>
+      </w:pPr>
+    </w:p>
+    <w:p>
+      <w:pPr>
+        <w:rPr>
+          <w:lang w:val="en-US"/>
+        </w:rPr>
+      </w:pPr>
+    </w:p>
+    <w:p>
+      <w:pPr>
+        <w:rPr>
+          <w:lang w:val="en-US"/>
+        </w:rPr>
+      </w:pPr>
+      <w:r>
+        <w:rPr>
+          <w:lang w:val="en-US"/>
+        </w:rPr>
         <w:t xml:space="preserve">import </w:t>
       </w:r>
       <w:proofErr w:type="spellStart"/>
@@ -175,8 +530,16 @@
         <w:rPr>
           <w:lang w:val="en-US"/>
         </w:rPr>
-        <w:t>class main{</w:t>
-      </w:r>
+        <w:t xml:space="preserve">class </w:t>
+      </w:r>
+      <w:proofErr w:type="gramStart"/>
+      <w:r>
+        <w:rPr>
+          <w:lang w:val="en-US"/>
+        </w:rPr>
+        <w:t>main{</w:t>
+      </w:r>
+      <w:proofErr w:type="gramEnd"/>
     </w:p>
     <w:p>
       <w:pPr>
@@ -191,6 +554,7 @@
         <w:t xml:space="preserve">    int </w:t>
       </w:r>
       <w:proofErr w:type="spellStart"/>
+      <w:proofErr w:type="gramStart"/>
       <w:r>
         <w:rPr>
           <w:lang w:val="en-US"/>
@@ -205,6 +569,7 @@
         <w:t>(</w:t>
       </w:r>
       <w:proofErr w:type="spellStart"/>
+      <w:proofErr w:type="gramEnd"/>
       <w:r>
         <w:rPr>
           <w:lang w:val="en-US"/>
@@ -287,6 +652,7 @@
         <w:t xml:space="preserve">        </w:t>
       </w:r>
       <w:proofErr w:type="spellStart"/>
+      <w:proofErr w:type="gramStart"/>
       <w:r>
         <w:rPr>
           <w:lang w:val="en-US"/>
@@ -294,6 +660,7 @@
         <w:t>s.reverse</w:t>
       </w:r>
       <w:proofErr w:type="spellEnd"/>
+      <w:proofErr w:type="gramEnd"/>
       <w:r>
         <w:rPr>
           <w:lang w:val="en-US"/>
@@ -311,7 +678,21 @@
         <w:rPr>
           <w:lang w:val="en-US"/>
         </w:rPr>
-        <w:t xml:space="preserve">        for(int </w:t>
+        <w:t xml:space="preserve">        </w:t>
+      </w:r>
+      <w:proofErr w:type="gramStart"/>
+      <w:r>
+        <w:rPr>
+          <w:lang w:val="en-US"/>
+        </w:rPr>
+        <w:t>for(</w:t>
+      </w:r>
+      <w:proofErr w:type="gramEnd"/>
+      <w:r>
+        <w:rPr>
+          <w:lang w:val="en-US"/>
+        </w:rPr>
+        <w:t xml:space="preserve">int </w:t>
       </w:r>
       <w:proofErr w:type="spellStart"/>
       <w:r>
@@ -382,6 +763,7 @@
         <w:t xml:space="preserve">            if(</w:t>
       </w:r>
       <w:proofErr w:type="spellStart"/>
+      <w:proofErr w:type="gramStart"/>
       <w:r>
         <w:rPr>
           <w:lang w:val="en-US"/>
@@ -389,6 +771,7 @@
         <w:t>s.charAt</w:t>
       </w:r>
       <w:proofErr w:type="spellEnd"/>
+      <w:proofErr w:type="gramEnd"/>
       <w:r>
         <w:rPr>
           <w:lang w:val="en-US"/>
@@ -434,7 +817,35 @@
         <w:rPr>
           <w:lang w:val="en-US"/>
         </w:rPr>
-        <w:t>+=(i%2==0 ? 1 : 2);</w:t>
+        <w:t>+</w:t>
+      </w:r>
+      <w:proofErr w:type="gramStart"/>
+      <w:r>
+        <w:rPr>
+          <w:lang w:val="en-US"/>
+        </w:rPr>
+        <w:t>=(</w:t>
+      </w:r>
+      <w:proofErr w:type="gramEnd"/>
+      <w:r>
+        <w:rPr>
+          <w:lang w:val="en-US"/>
+        </w:rPr>
+        <w:t xml:space="preserve">i%2==0 ? </w:t>
+      </w:r>
+      <w:proofErr w:type="gramStart"/>
+      <w:r>
+        <w:rPr>
+          <w:lang w:val="en-US"/>
+        </w:rPr>
+        <w:t>1 :</w:t>
+      </w:r>
+      <w:proofErr w:type="gramEnd"/>
+      <w:r>
+        <w:rPr>
+          <w:lang w:val="en-US"/>
+        </w:rPr>
+        <w:t xml:space="preserve"> 2);</w:t>
       </w:r>
     </w:p>
     <w:p>
@@ -460,7 +871,21 @@
         <w:rPr>
           <w:lang w:val="en-US"/>
         </w:rPr>
-        <w:t xml:space="preserve">        return cnt%3==0?1:0;</w:t>
+        <w:t xml:space="preserve">        return cnt%3==</w:t>
+      </w:r>
+      <w:proofErr w:type="gramStart"/>
+      <w:r>
+        <w:rPr>
+          <w:lang w:val="en-US"/>
+        </w:rPr>
+        <w:t>0?1:0</w:t>
+      </w:r>
+      <w:proofErr w:type="gramEnd"/>
+      <w:r>
+        <w:rPr>
+          <w:lang w:val="en-US"/>
+        </w:rPr>
+        <w:t>;</w:t>
       </w:r>
     </w:p>
     <w:p>
@@ -514,7 +939,21 @@
         <w:rPr>
           <w:lang w:val="en-US"/>
         </w:rPr>
-        <w:t xml:space="preserve">    public void main (String[] </w:t>
+        <w:t xml:space="preserve">    public void main (</w:t>
+      </w:r>
+      <w:proofErr w:type="gramStart"/>
+      <w:r>
+        <w:rPr>
+          <w:lang w:val="en-US"/>
+        </w:rPr>
+        <w:t>String[</w:t>
+      </w:r>
+      <w:proofErr w:type="gramEnd"/>
+      <w:r>
+        <w:rPr>
+          <w:lang w:val="en-US"/>
+        </w:rPr>
+        <w:t xml:space="preserve">] </w:t>
       </w:r>
       <w:proofErr w:type="spellStart"/>
       <w:r>
@@ -581,22 +1020,38 @@
         <w:rPr>
           <w:lang w:val="en-US"/>
         </w:rPr>
-        <w:t>=new Scanner(System.in);</w:t>
-      </w:r>
-    </w:p>
-    <w:p>
-      <w:pPr>
-        <w:rPr>
-          <w:lang w:val="en-US"/>
-        </w:rPr>
-      </w:pPr>
-      <w:r>
-        <w:rPr>
-          <w:lang w:val="en-US"/>
-        </w:rPr>
+        <w:t xml:space="preserve">=new </w:t>
+      </w:r>
+      <w:proofErr w:type="gramStart"/>
+      <w:r>
+        <w:rPr>
+          <w:lang w:val="en-US"/>
+        </w:rPr>
+        <w:t>Scanner(</w:t>
+      </w:r>
+      <w:proofErr w:type="gramEnd"/>
+      <w:r>
+        <w:rPr>
+          <w:lang w:val="en-US"/>
+        </w:rPr>
+        <w:t>System.in);</w:t>
+      </w:r>
+    </w:p>
+    <w:p>
+      <w:pPr>
+        <w:rPr>
+          <w:lang w:val="en-US"/>
+        </w:rPr>
+      </w:pPr>
+      <w:r>
+        <w:rPr>
+          <w:lang w:val="en-US"/>
+        </w:rPr>
+        <w:lastRenderedPageBreak/>
         <w:t xml:space="preserve">        t=</w:t>
       </w:r>
       <w:proofErr w:type="spellStart"/>
+      <w:proofErr w:type="gramStart"/>
       <w:r>
         <w:rPr>
           <w:lang w:val="en-US"/>
@@ -604,6 +1059,7 @@
         <w:t>sc.nextInt</w:t>
       </w:r>
       <w:proofErr w:type="spellEnd"/>
+      <w:proofErr w:type="gramEnd"/>
       <w:r>
         <w:rPr>
           <w:lang w:val="en-US"/>
@@ -622,6 +1078,522 @@
           <w:lang w:val="en-US"/>
         </w:rPr>
         <w:t xml:space="preserve">        String k;</w:t>
+      </w:r>
+    </w:p>
+    <w:p>
+      <w:pPr>
+        <w:rPr>
+          <w:lang w:val="en-US"/>
+        </w:rPr>
+      </w:pPr>
+      <w:r>
+        <w:rPr>
+          <w:lang w:val="en-US"/>
+        </w:rPr>
+        <w:t xml:space="preserve">        </w:t>
+      </w:r>
+    </w:p>
+    <w:p>
+      <w:pPr>
+        <w:rPr>
+          <w:lang w:val="en-US"/>
+        </w:rPr>
+      </w:pPr>
+      <w:r>
+        <w:rPr>
+          <w:lang w:val="en-US"/>
+        </w:rPr>
+        <w:t xml:space="preserve">        while(</w:t>
+      </w:r>
+      <w:proofErr w:type="gramStart"/>
+      <w:r>
+        <w:rPr>
+          <w:lang w:val="en-US"/>
+        </w:rPr>
+        <w:t>t!=</w:t>
+      </w:r>
+      <w:proofErr w:type="gramEnd"/>
+      <w:r>
+        <w:rPr>
+          <w:lang w:val="en-US"/>
+        </w:rPr>
+        <w:t>0){</w:t>
+      </w:r>
+    </w:p>
+    <w:p>
+      <w:pPr>
+        <w:rPr>
+          <w:lang w:val="en-US"/>
+        </w:rPr>
+      </w:pPr>
+      <w:r>
+        <w:rPr>
+          <w:lang w:val="en-US"/>
+        </w:rPr>
+        <w:t xml:space="preserve">            </w:t>
+      </w:r>
+      <w:proofErr w:type="spellStart"/>
+      <w:r>
+        <w:rPr>
+          <w:lang w:val="en-US"/>
+        </w:rPr>
+        <w:t>StringBuffer</w:t>
+      </w:r>
+      <w:proofErr w:type="spellEnd"/>
+      <w:r>
+        <w:rPr>
+          <w:lang w:val="en-US"/>
+        </w:rPr>
+        <w:t xml:space="preserve"> s=new </w:t>
+      </w:r>
+      <w:proofErr w:type="spellStart"/>
+      <w:proofErr w:type="gramStart"/>
+      <w:r>
+        <w:rPr>
+          <w:lang w:val="en-US"/>
+        </w:rPr>
+        <w:t>StringBuffer</w:t>
+      </w:r>
+      <w:proofErr w:type="spellEnd"/>
+      <w:r>
+        <w:rPr>
+          <w:lang w:val="en-US"/>
+        </w:rPr>
+        <w:t>(</w:t>
+      </w:r>
+      <w:proofErr w:type="gramEnd"/>
+      <w:r>
+        <w:rPr>
+          <w:lang w:val="en-US"/>
+        </w:rPr>
+        <w:t>);</w:t>
+      </w:r>
+    </w:p>
+    <w:p>
+      <w:pPr>
+        <w:rPr>
+          <w:lang w:val="en-US"/>
+        </w:rPr>
+      </w:pPr>
+      <w:r>
+        <w:rPr>
+          <w:lang w:val="en-US"/>
+        </w:rPr>
+        <w:t xml:space="preserve">            </w:t>
+      </w:r>
+    </w:p>
+    <w:p>
+      <w:pPr>
+        <w:rPr>
+          <w:lang w:val="en-US"/>
+        </w:rPr>
+      </w:pPr>
+      <w:r>
+        <w:rPr>
+          <w:lang w:val="en-US"/>
+        </w:rPr>
+        <w:t xml:space="preserve">            k=</w:t>
+      </w:r>
+      <w:proofErr w:type="spellStart"/>
+      <w:proofErr w:type="gramStart"/>
+      <w:r>
+        <w:rPr>
+          <w:lang w:val="en-US"/>
+        </w:rPr>
+        <w:t>sc.nextLine</w:t>
+      </w:r>
+      <w:proofErr w:type="spellEnd"/>
+      <w:proofErr w:type="gramEnd"/>
+      <w:r>
+        <w:rPr>
+          <w:lang w:val="en-US"/>
+        </w:rPr>
+        <w:t>();</w:t>
+      </w:r>
+    </w:p>
+    <w:p>
+      <w:pPr>
+        <w:rPr>
+          <w:lang w:val="en-US"/>
+        </w:rPr>
+      </w:pPr>
+      <w:r>
+        <w:rPr>
+          <w:lang w:val="en-US"/>
+        </w:rPr>
+        <w:t xml:space="preserve">            </w:t>
+      </w:r>
+      <w:proofErr w:type="spellStart"/>
+      <w:proofErr w:type="gramStart"/>
+      <w:r>
+        <w:rPr>
+          <w:lang w:val="en-US"/>
+        </w:rPr>
+        <w:t>s.append</w:t>
+      </w:r>
+      <w:proofErr w:type="spellEnd"/>
+      <w:proofErr w:type="gramEnd"/>
+      <w:r>
+        <w:rPr>
+          <w:lang w:val="en-US"/>
+        </w:rPr>
+        <w:t>(k);</w:t>
+      </w:r>
+    </w:p>
+    <w:p>
+      <w:pPr>
+        <w:rPr>
+          <w:lang w:val="en-US"/>
+        </w:rPr>
+      </w:pPr>
+      <w:r>
+        <w:rPr>
+          <w:lang w:val="en-US"/>
+        </w:rPr>
+        <w:t xml:space="preserve">            </w:t>
+      </w:r>
+      <w:proofErr w:type="spellStart"/>
+      <w:r>
+        <w:rPr>
+          <w:lang w:val="en-US"/>
+        </w:rPr>
+        <w:t>System.out.println</w:t>
+      </w:r>
+      <w:proofErr w:type="spellEnd"/>
+      <w:r>
+        <w:rPr>
+          <w:lang w:val="en-US"/>
+        </w:rPr>
+        <w:t>(</w:t>
+      </w:r>
+      <w:proofErr w:type="spellStart"/>
+      <w:r>
+        <w:rPr>
+          <w:lang w:val="en-US"/>
+        </w:rPr>
+        <w:t>isDivisible</w:t>
+      </w:r>
+      <w:proofErr w:type="spellEnd"/>
+      <w:r>
+        <w:rPr>
+          <w:lang w:val="en-US"/>
+        </w:rPr>
+        <w:t>(s));</w:t>
+      </w:r>
+    </w:p>
+    <w:p>
+      <w:pPr>
+        <w:rPr>
+          <w:lang w:val="en-US"/>
+        </w:rPr>
+      </w:pPr>
+      <w:r>
+        <w:rPr>
+          <w:lang w:val="en-US"/>
+        </w:rPr>
+        <w:t xml:space="preserve">            t--;</w:t>
+      </w:r>
+    </w:p>
+    <w:p>
+      <w:pPr>
+        <w:rPr>
+          <w:lang w:val="en-US"/>
+        </w:rPr>
+      </w:pPr>
+      <w:r>
+        <w:rPr>
+          <w:lang w:val="en-US"/>
+        </w:rPr>
+        <w:t xml:space="preserve">        }</w:t>
+      </w:r>
+    </w:p>
+    <w:p>
+      <w:pPr>
+        <w:rPr>
+          <w:lang w:val="en-US"/>
+        </w:rPr>
+      </w:pPr>
+      <w:r>
+        <w:rPr>
+          <w:lang w:val="en-US"/>
+        </w:rPr>
+        <w:t xml:space="preserve">    }</w:t>
+      </w:r>
+    </w:p>
+    <w:p>
+      <w:pPr>
+        <w:rPr>
+          <w:lang w:val="en-US"/>
+        </w:rPr>
+      </w:pPr>
+      <w:r>
+        <w:rPr>
+          <w:lang w:val="en-US"/>
+        </w:rPr>
+        <w:t>}</w:t>
+      </w:r>
+    </w:p>
+    <w:p>
+      <w:pPr>
+        <w:rPr>
+          <w:lang w:val="en-US"/>
+        </w:rPr>
+      </w:pPr>
+    </w:p>
+    <w:p>
+      <w:pPr>
+        <w:rPr>
+          <w:lang w:val="en-US"/>
+        </w:rPr>
+      </w:pPr>
+    </w:p>
+    <w:p>
+      <w:pPr>
+        <w:rPr>
+          <w:lang w:val="en-US"/>
+        </w:rPr>
+      </w:pPr>
+    </w:p>
+    <w:p>
+      <w:pPr>
+        <w:rPr>
+          <w:lang w:val="en-US"/>
+        </w:rPr>
+      </w:pPr>
+    </w:p>
+    <w:p>
+      <w:pPr>
+        <w:rPr>
+          <w:lang w:val="en-US"/>
+        </w:rPr>
+      </w:pPr>
+    </w:p>
+    <w:p>
+      <w:pPr>
+        <w:rPr>
+          <w:lang w:val="en-US"/>
+        </w:rPr>
+      </w:pPr>
+    </w:p>
+    <w:p>
+      <w:pPr>
+        <w:rPr>
+          <w:lang w:val="en-US"/>
+        </w:rPr>
+      </w:pPr>
+    </w:p>
+    <w:p>
+      <w:pPr>
+        <w:rPr>
+          <w:lang w:val="en-US"/>
+        </w:rPr>
+      </w:pPr>
+    </w:p>
+    <w:p>
+      <w:pPr>
+        <w:rPr>
+          <w:lang w:val="en-US"/>
+        </w:rPr>
+      </w:pPr>
+    </w:p>
+    <w:p>
+      <w:pPr>
+        <w:rPr>
+          <w:lang w:val="en-US"/>
+        </w:rPr>
+      </w:pPr>
+    </w:p>
+    <w:p>
+      <w:pPr>
+        <w:rPr>
+          <w:lang w:val="en-US"/>
+        </w:rPr>
+      </w:pPr>
+      <w:r>
+        <w:rPr>
+          <w:lang w:val="en-US"/>
+        </w:rPr>
+        <w:t xml:space="preserve">class </w:t>
+      </w:r>
+      <w:proofErr w:type="gramStart"/>
+      <w:r>
+        <w:rPr>
+          <w:lang w:val="en-US"/>
+        </w:rPr>
+        <w:t>Solution{</w:t>
+      </w:r>
+      <w:proofErr w:type="gramEnd"/>
+    </w:p>
+    <w:p>
+      <w:pPr>
+        <w:rPr>
+          <w:lang w:val="en-US"/>
+        </w:rPr>
+      </w:pPr>
+      <w:r>
+        <w:rPr>
+          <w:lang w:val="en-US"/>
+        </w:rPr>
+        <w:t>public:</w:t>
+      </w:r>
+      <w:r>
+        <w:rPr>
+          <w:lang w:val="en-US"/>
+        </w:rPr>
+        <w:tab/>
+      </w:r>
+    </w:p>
+    <w:p>
+      <w:pPr>
+        <w:rPr>
+          <w:lang w:val="en-US"/>
+        </w:rPr>
+      </w:pPr>
+      <w:r>
+        <w:rPr>
+          <w:lang w:val="en-US"/>
+        </w:rPr>
+        <w:tab/>
+      </w:r>
+      <w:r>
+        <w:rPr>
+          <w:lang w:val="en-US"/>
+        </w:rPr>
+        <w:tab/>
+      </w:r>
+    </w:p>
+    <w:p>
+      <w:pPr>
+        <w:rPr>
+          <w:lang w:val="en-US"/>
+        </w:rPr>
+      </w:pPr>
+      <w:r>
+        <w:rPr>
+          <w:lang w:val="en-US"/>
+        </w:rPr>
+        <w:tab/>
+        <w:t xml:space="preserve">int </w:t>
+      </w:r>
+      <w:proofErr w:type="spellStart"/>
+      <w:proofErr w:type="gramStart"/>
+      <w:r>
+        <w:rPr>
+          <w:lang w:val="en-US"/>
+        </w:rPr>
+        <w:t>isDivisible</w:t>
+      </w:r>
+      <w:proofErr w:type="spellEnd"/>
+      <w:r>
+        <w:rPr>
+          <w:lang w:val="en-US"/>
+        </w:rPr>
+        <w:t>(</w:t>
+      </w:r>
+      <w:proofErr w:type="gramEnd"/>
+      <w:r>
+        <w:rPr>
+          <w:lang w:val="en-US"/>
+        </w:rPr>
+        <w:t>string s){</w:t>
+      </w:r>
+    </w:p>
+    <w:p>
+      <w:pPr>
+        <w:rPr>
+          <w:lang w:val="en-US"/>
+        </w:rPr>
+      </w:pPr>
+      <w:r>
+        <w:rPr>
+          <w:lang w:val="en-US"/>
+        </w:rPr>
+        <w:tab/>
+        <w:t xml:space="preserve">    //complete the function here</w:t>
+      </w:r>
+    </w:p>
+    <w:p>
+      <w:pPr>
+        <w:rPr>
+          <w:lang w:val="en-US"/>
+        </w:rPr>
+      </w:pPr>
+      <w:r>
+        <w:rPr>
+          <w:lang w:val="en-US"/>
+        </w:rPr>
+        <w:tab/>
+      </w:r>
+    </w:p>
+    <w:p>
+      <w:pPr>
+        <w:rPr>
+          <w:lang w:val="en-US"/>
+        </w:rPr>
+      </w:pPr>
+      <w:r>
+        <w:rPr>
+          <w:lang w:val="en-US"/>
+        </w:rPr>
+        <w:tab/>
+        <w:t xml:space="preserve">    int </w:t>
+      </w:r>
+      <w:proofErr w:type="spellStart"/>
+      <w:r>
+        <w:rPr>
+          <w:lang w:val="en-US"/>
+        </w:rPr>
+        <w:t>cnt</w:t>
+      </w:r>
+      <w:proofErr w:type="spellEnd"/>
+      <w:r>
+        <w:rPr>
+          <w:lang w:val="en-US"/>
+        </w:rPr>
+        <w:t>=0;</w:t>
+      </w:r>
+    </w:p>
+    <w:p>
+      <w:pPr>
+        <w:rPr>
+          <w:lang w:val="en-US"/>
+        </w:rPr>
+      </w:pPr>
+      <w:r>
+        <w:rPr>
+          <w:lang w:val="en-US"/>
+        </w:rPr>
+        <w:t xml:space="preserve">        reverse(</w:t>
+      </w:r>
+      <w:proofErr w:type="spellStart"/>
+      <w:proofErr w:type="gramStart"/>
+      <w:r>
+        <w:rPr>
+          <w:lang w:val="en-US"/>
+        </w:rPr>
+        <w:t>s.begin</w:t>
+      </w:r>
+      <w:proofErr w:type="spellEnd"/>
+      <w:proofErr w:type="gramEnd"/>
+      <w:r>
+        <w:rPr>
+          <w:lang w:val="en-US"/>
+        </w:rPr>
+        <w:t>(),</w:t>
+      </w:r>
+      <w:proofErr w:type="spellStart"/>
+      <w:r>
+        <w:rPr>
+          <w:lang w:val="en-US"/>
+        </w:rPr>
+        <w:t>s.end</w:t>
+      </w:r>
+      <w:proofErr w:type="spellEnd"/>
+      <w:r>
+        <w:rPr>
+          <w:lang w:val="en-US"/>
+        </w:rPr>
+        <w:t>());</w:t>
       </w:r>
     </w:p>
     <w:p>
@@ -637,52 +1609,40 @@
         <w:lastRenderedPageBreak/>
         <w:t xml:space="preserve">        </w:t>
       </w:r>
-    </w:p>
-    <w:p>
-      <w:pPr>
-        <w:rPr>
-          <w:lang w:val="en-US"/>
-        </w:rPr>
-      </w:pPr>
-      <w:r>
-        <w:rPr>
-          <w:lang w:val="en-US"/>
-        </w:rPr>
-        <w:t xml:space="preserve">        while(t!=0){</w:t>
-      </w:r>
-    </w:p>
-    <w:p>
-      <w:pPr>
-        <w:rPr>
-          <w:lang w:val="en-US"/>
-        </w:rPr>
-      </w:pPr>
-      <w:r>
-        <w:rPr>
-          <w:lang w:val="en-US"/>
-        </w:rPr>
-        <w:t xml:space="preserve">            </w:t>
-      </w:r>
-      <w:proofErr w:type="spellStart"/>
-      <w:r>
-        <w:rPr>
-          <w:lang w:val="en-US"/>
-        </w:rPr>
-        <w:t>StringBuffer</w:t>
-      </w:r>
-      <w:proofErr w:type="spellEnd"/>
-      <w:r>
-        <w:rPr>
-          <w:lang w:val="en-US"/>
-        </w:rPr>
-        <w:t xml:space="preserve"> s=new </w:t>
-      </w:r>
-      <w:proofErr w:type="spellStart"/>
-      <w:r>
-        <w:rPr>
-          <w:lang w:val="en-US"/>
-        </w:rPr>
-        <w:t>StringBuffer</w:t>
+      <w:proofErr w:type="gramStart"/>
+      <w:r>
+        <w:rPr>
+          <w:lang w:val="en-US"/>
+        </w:rPr>
+        <w:t>for(</w:t>
+      </w:r>
+      <w:proofErr w:type="gramEnd"/>
+      <w:r>
+        <w:rPr>
+          <w:lang w:val="en-US"/>
+        </w:rPr>
+        <w:t xml:space="preserve">int </w:t>
+      </w:r>
+      <w:proofErr w:type="spellStart"/>
+      <w:r>
+        <w:rPr>
+          <w:lang w:val="en-US"/>
+        </w:rPr>
+        <w:t>i</w:t>
+      </w:r>
+      <w:proofErr w:type="spellEnd"/>
+      <w:r>
+        <w:rPr>
+          <w:lang w:val="en-US"/>
+        </w:rPr>
+        <w:t>=0;i&lt;</w:t>
+      </w:r>
+      <w:proofErr w:type="spellStart"/>
+      <w:r>
+        <w:rPr>
+          <w:lang w:val="en-US"/>
+        </w:rPr>
+        <w:t>s.size</w:t>
       </w:r>
       <w:proofErr w:type="spellEnd"/>
       <w:r>
@@ -691,355 +1651,72 @@
         </w:rPr>
         <w:t>();</w:t>
       </w:r>
-    </w:p>
-    <w:p>
-      <w:pPr>
-        <w:rPr>
-          <w:lang w:val="en-US"/>
-        </w:rPr>
-      </w:pPr>
-      <w:r>
-        <w:rPr>
-          <w:lang w:val="en-US"/>
-        </w:rPr>
-        <w:t xml:space="preserve">            </w:t>
-      </w:r>
-    </w:p>
-    <w:p>
-      <w:pPr>
-        <w:rPr>
-          <w:lang w:val="en-US"/>
-        </w:rPr>
-      </w:pPr>
-      <w:r>
-        <w:rPr>
-          <w:lang w:val="en-US"/>
-        </w:rPr>
-        <w:t xml:space="preserve">            k=</w:t>
-      </w:r>
-      <w:proofErr w:type="spellStart"/>
-      <w:r>
-        <w:rPr>
-          <w:lang w:val="en-US"/>
-        </w:rPr>
-        <w:t>sc.nextLine</w:t>
-      </w:r>
-      <w:proofErr w:type="spellEnd"/>
-      <w:r>
-        <w:rPr>
-          <w:lang w:val="en-US"/>
-        </w:rPr>
-        <w:t>();</w:t>
-      </w:r>
-    </w:p>
-    <w:p>
-      <w:pPr>
-        <w:rPr>
-          <w:lang w:val="en-US"/>
-        </w:rPr>
-      </w:pPr>
-      <w:r>
-        <w:rPr>
-          <w:lang w:val="en-US"/>
-        </w:rPr>
-        <w:t xml:space="preserve">            </w:t>
-      </w:r>
-      <w:proofErr w:type="spellStart"/>
-      <w:r>
-        <w:rPr>
-          <w:lang w:val="en-US"/>
-        </w:rPr>
-        <w:t>s.append</w:t>
-      </w:r>
-      <w:proofErr w:type="spellEnd"/>
-      <w:r>
-        <w:rPr>
-          <w:lang w:val="en-US"/>
-        </w:rPr>
-        <w:t>(k);</w:t>
-      </w:r>
-    </w:p>
-    <w:p>
-      <w:pPr>
-        <w:rPr>
-          <w:lang w:val="en-US"/>
-        </w:rPr>
-      </w:pPr>
-      <w:r>
-        <w:rPr>
-          <w:lang w:val="en-US"/>
-        </w:rPr>
-        <w:t xml:space="preserve">            </w:t>
-      </w:r>
-      <w:proofErr w:type="spellStart"/>
-      <w:r>
-        <w:rPr>
-          <w:lang w:val="en-US"/>
-        </w:rPr>
-        <w:t>System.out.println</w:t>
-      </w:r>
-      <w:proofErr w:type="spellEnd"/>
-      <w:r>
-        <w:rPr>
-          <w:lang w:val="en-US"/>
-        </w:rPr>
-        <w:t>(</w:t>
-      </w:r>
-      <w:proofErr w:type="spellStart"/>
-      <w:r>
-        <w:rPr>
-          <w:lang w:val="en-US"/>
-        </w:rPr>
-        <w:t>isDivisible</w:t>
-      </w:r>
-      <w:proofErr w:type="spellEnd"/>
-      <w:r>
-        <w:rPr>
-          <w:lang w:val="en-US"/>
-        </w:rPr>
-        <w:t>(s));</w:t>
-      </w:r>
-    </w:p>
-    <w:p>
-      <w:pPr>
-        <w:rPr>
-          <w:lang w:val="en-US"/>
-        </w:rPr>
-      </w:pPr>
-      <w:r>
-        <w:rPr>
-          <w:lang w:val="en-US"/>
-        </w:rPr>
-        <w:t xml:space="preserve">            t--;</w:t>
-      </w:r>
-    </w:p>
-    <w:p>
-      <w:pPr>
-        <w:rPr>
-          <w:lang w:val="en-US"/>
-        </w:rPr>
-      </w:pPr>
-      <w:r>
-        <w:rPr>
-          <w:lang w:val="en-US"/>
-        </w:rPr>
-        <w:t xml:space="preserve">        }</w:t>
-      </w:r>
-    </w:p>
-    <w:p>
-      <w:pPr>
-        <w:rPr>
-          <w:lang w:val="en-US"/>
-        </w:rPr>
-      </w:pPr>
-      <w:r>
-        <w:rPr>
-          <w:lang w:val="en-US"/>
-        </w:rPr>
-        <w:t xml:space="preserve">    }</w:t>
-      </w:r>
-    </w:p>
-    <w:p>
-      <w:pPr>
-        <w:rPr>
-          <w:lang w:val="en-US"/>
-        </w:rPr>
-      </w:pPr>
-      <w:r>
-        <w:rPr>
-          <w:lang w:val="en-US"/>
-        </w:rPr>
-        <w:t>}</w:t>
-      </w:r>
-    </w:p>
-    <w:p>
-      <w:pPr>
-        <w:rPr>
-          <w:lang w:val="en-US"/>
-        </w:rPr>
-      </w:pPr>
-    </w:p>
-    <w:p>
-      <w:pPr>
-        <w:rPr>
-          <w:lang w:val="en-US"/>
-        </w:rPr>
-      </w:pPr>
-    </w:p>
-    <w:p>
-      <w:pPr>
-        <w:rPr>
-          <w:lang w:val="en-US"/>
-        </w:rPr>
-      </w:pPr>
-    </w:p>
-    <w:p>
-      <w:pPr>
-        <w:rPr>
-          <w:lang w:val="en-US"/>
-        </w:rPr>
-      </w:pPr>
-    </w:p>
-    <w:p>
-      <w:pPr>
-        <w:rPr>
-          <w:lang w:val="en-US"/>
-        </w:rPr>
-      </w:pPr>
-    </w:p>
-    <w:p>
-      <w:pPr>
-        <w:rPr>
-          <w:lang w:val="en-US"/>
-        </w:rPr>
-      </w:pPr>
-    </w:p>
-    <w:p>
-      <w:pPr>
-        <w:rPr>
-          <w:lang w:val="en-US"/>
-        </w:rPr>
-      </w:pPr>
-    </w:p>
-    <w:p>
-      <w:pPr>
-        <w:rPr>
-          <w:lang w:val="en-US"/>
-        </w:rPr>
-      </w:pPr>
-    </w:p>
-    <w:p>
-      <w:pPr>
-        <w:rPr>
-          <w:lang w:val="en-US"/>
-        </w:rPr>
-      </w:pPr>
-    </w:p>
-    <w:p>
-      <w:pPr>
-        <w:rPr>
-          <w:lang w:val="en-US"/>
-        </w:rPr>
-      </w:pPr>
-    </w:p>
-    <w:p>
-      <w:pPr>
-        <w:rPr>
-          <w:lang w:val="en-US"/>
-        </w:rPr>
-      </w:pPr>
-      <w:r>
-        <w:rPr>
-          <w:lang w:val="en-US"/>
-        </w:rPr>
-        <w:t>class Solution{</w:t>
-      </w:r>
-    </w:p>
-    <w:p>
-      <w:pPr>
-        <w:rPr>
-          <w:lang w:val="en-US"/>
-        </w:rPr>
-      </w:pPr>
-      <w:r>
-        <w:rPr>
-          <w:lang w:val="en-US"/>
-        </w:rPr>
-        <w:t>public:</w:t>
-      </w:r>
-      <w:r>
-        <w:rPr>
-          <w:lang w:val="en-US"/>
-        </w:rPr>
-        <w:tab/>
-      </w:r>
-    </w:p>
-    <w:p>
-      <w:pPr>
-        <w:rPr>
-          <w:lang w:val="en-US"/>
-        </w:rPr>
-      </w:pPr>
-      <w:r>
-        <w:rPr>
-          <w:lang w:val="en-US"/>
-        </w:rPr>
-        <w:tab/>
-      </w:r>
-      <w:r>
-        <w:rPr>
-          <w:lang w:val="en-US"/>
-        </w:rPr>
-        <w:tab/>
-      </w:r>
-    </w:p>
-    <w:p>
-      <w:pPr>
-        <w:rPr>
-          <w:lang w:val="en-US"/>
-        </w:rPr>
-      </w:pPr>
-      <w:r>
-        <w:rPr>
-          <w:lang w:val="en-US"/>
-        </w:rPr>
-        <w:tab/>
-        <w:t xml:space="preserve">int </w:t>
-      </w:r>
-      <w:proofErr w:type="spellStart"/>
-      <w:r>
-        <w:rPr>
-          <w:lang w:val="en-US"/>
-        </w:rPr>
-        <w:t>isDivisible</w:t>
-      </w:r>
-      <w:proofErr w:type="spellEnd"/>
-      <w:r>
-        <w:rPr>
-          <w:lang w:val="en-US"/>
-        </w:rPr>
-        <w:t>(string s){</w:t>
-      </w:r>
-    </w:p>
-    <w:p>
-      <w:pPr>
-        <w:rPr>
-          <w:lang w:val="en-US"/>
-        </w:rPr>
-      </w:pPr>
-      <w:r>
-        <w:rPr>
-          <w:lang w:val="en-US"/>
-        </w:rPr>
-        <w:tab/>
-        <w:t xml:space="preserve">    //complete the function here</w:t>
-      </w:r>
-    </w:p>
-    <w:p>
-      <w:pPr>
-        <w:rPr>
-          <w:lang w:val="en-US"/>
-        </w:rPr>
-      </w:pPr>
-      <w:r>
-        <w:rPr>
-          <w:lang w:val="en-US"/>
-        </w:rPr>
-        <w:tab/>
-      </w:r>
-    </w:p>
-    <w:p>
-      <w:pPr>
-        <w:rPr>
-          <w:lang w:val="en-US"/>
-        </w:rPr>
-      </w:pPr>
-      <w:r>
-        <w:rPr>
-          <w:lang w:val="en-US"/>
-        </w:rPr>
-        <w:tab/>
-        <w:t xml:space="preserve">    int </w:t>
+      <w:proofErr w:type="spellStart"/>
+      <w:r>
+        <w:rPr>
+          <w:lang w:val="en-US"/>
+        </w:rPr>
+        <w:t>i</w:t>
+      </w:r>
+      <w:proofErr w:type="spellEnd"/>
+      <w:r>
+        <w:rPr>
+          <w:lang w:val="en-US"/>
+        </w:rPr>
+        <w:t>++)</w:t>
+      </w:r>
+    </w:p>
+    <w:p>
+      <w:pPr>
+        <w:rPr>
+          <w:lang w:val="en-US"/>
+        </w:rPr>
+      </w:pPr>
+      <w:r>
+        <w:rPr>
+          <w:lang w:val="en-US"/>
+        </w:rPr>
+        <w:t xml:space="preserve">        {</w:t>
+      </w:r>
+    </w:p>
+    <w:p>
+      <w:pPr>
+        <w:rPr>
+          <w:lang w:val="en-US"/>
+        </w:rPr>
+      </w:pPr>
+      <w:r>
+        <w:rPr>
+          <w:lang w:val="en-US"/>
+        </w:rPr>
+        <w:t xml:space="preserve">            if(s[</w:t>
+      </w:r>
+      <w:proofErr w:type="spellStart"/>
+      <w:r>
+        <w:rPr>
+          <w:lang w:val="en-US"/>
+        </w:rPr>
+        <w:t>i</w:t>
+      </w:r>
+      <w:proofErr w:type="spellEnd"/>
+      <w:r>
+        <w:rPr>
+          <w:lang w:val="en-US"/>
+        </w:rPr>
+        <w:t>]=='1')</w:t>
+      </w:r>
+    </w:p>
+    <w:p>
+      <w:pPr>
+        <w:rPr>
+          <w:lang w:val="en-US"/>
+        </w:rPr>
+      </w:pPr>
+      <w:r>
+        <w:rPr>
+          <w:lang w:val="en-US"/>
+        </w:rPr>
+        <w:t xml:space="preserve">                </w:t>
       </w:r>
       <w:proofErr w:type="spellStart"/>
       <w:r>
@@ -1053,171 +1730,35 @@
         <w:rPr>
           <w:lang w:val="en-US"/>
         </w:rPr>
-        <w:t>=0;</w:t>
-      </w:r>
-    </w:p>
-    <w:p>
-      <w:pPr>
-        <w:rPr>
-          <w:lang w:val="en-US"/>
-        </w:rPr>
-      </w:pPr>
-      <w:r>
-        <w:rPr>
-          <w:lang w:val="en-US"/>
-        </w:rPr>
-        <w:t xml:space="preserve">        reverse(</w:t>
-      </w:r>
-      <w:proofErr w:type="spellStart"/>
-      <w:r>
-        <w:rPr>
-          <w:lang w:val="en-US"/>
-        </w:rPr>
-        <w:t>s.begin</w:t>
-      </w:r>
-      <w:proofErr w:type="spellEnd"/>
-      <w:r>
-        <w:rPr>
-          <w:lang w:val="en-US"/>
-        </w:rPr>
-        <w:t>(),</w:t>
-      </w:r>
-      <w:proofErr w:type="spellStart"/>
-      <w:r>
-        <w:rPr>
-          <w:lang w:val="en-US"/>
-        </w:rPr>
-        <w:t>s.end</w:t>
-      </w:r>
-      <w:proofErr w:type="spellEnd"/>
-      <w:r>
-        <w:rPr>
-          <w:lang w:val="en-US"/>
-        </w:rPr>
-        <w:t>());</w:t>
-      </w:r>
-    </w:p>
-    <w:p>
-      <w:pPr>
-        <w:rPr>
-          <w:lang w:val="en-US"/>
-        </w:rPr>
-      </w:pPr>
-      <w:r>
-        <w:rPr>
-          <w:lang w:val="en-US"/>
-        </w:rPr>
-        <w:t xml:space="preserve">        for(int </w:t>
-      </w:r>
-      <w:proofErr w:type="spellStart"/>
-      <w:r>
-        <w:rPr>
-          <w:lang w:val="en-US"/>
-        </w:rPr>
-        <w:t>i</w:t>
-      </w:r>
-      <w:proofErr w:type="spellEnd"/>
-      <w:r>
-        <w:rPr>
-          <w:lang w:val="en-US"/>
-        </w:rPr>
-        <w:t>=0;i&lt;</w:t>
-      </w:r>
-      <w:proofErr w:type="spellStart"/>
-      <w:r>
-        <w:rPr>
-          <w:lang w:val="en-US"/>
-        </w:rPr>
-        <w:t>s.size</w:t>
-      </w:r>
-      <w:proofErr w:type="spellEnd"/>
-      <w:r>
-        <w:rPr>
-          <w:lang w:val="en-US"/>
-        </w:rPr>
-        <w:t>();</w:t>
-      </w:r>
-      <w:proofErr w:type="spellStart"/>
-      <w:r>
-        <w:rPr>
-          <w:lang w:val="en-US"/>
-        </w:rPr>
-        <w:t>i</w:t>
-      </w:r>
-      <w:proofErr w:type="spellEnd"/>
-      <w:r>
-        <w:rPr>
-          <w:lang w:val="en-US"/>
-        </w:rPr>
-        <w:t>++)</w:t>
-      </w:r>
-    </w:p>
-    <w:p>
-      <w:pPr>
-        <w:rPr>
-          <w:lang w:val="en-US"/>
-        </w:rPr>
-      </w:pPr>
-      <w:r>
-        <w:rPr>
-          <w:lang w:val="en-US"/>
-        </w:rPr>
-        <w:t xml:space="preserve">        {</w:t>
-      </w:r>
-    </w:p>
-    <w:p>
-      <w:pPr>
-        <w:rPr>
-          <w:lang w:val="en-US"/>
-        </w:rPr>
-      </w:pPr>
-      <w:r>
-        <w:rPr>
-          <w:lang w:val="en-US"/>
-        </w:rPr>
-        <w:lastRenderedPageBreak/>
-        <w:t xml:space="preserve">            if(s[</w:t>
-      </w:r>
-      <w:proofErr w:type="spellStart"/>
-      <w:r>
-        <w:rPr>
-          <w:lang w:val="en-US"/>
-        </w:rPr>
-        <w:t>i</w:t>
-      </w:r>
-      <w:proofErr w:type="spellEnd"/>
-      <w:r>
-        <w:rPr>
-          <w:lang w:val="en-US"/>
-        </w:rPr>
-        <w:t>]=='1')</w:t>
-      </w:r>
-    </w:p>
-    <w:p>
-      <w:pPr>
-        <w:rPr>
-          <w:lang w:val="en-US"/>
-        </w:rPr>
-      </w:pPr>
-      <w:r>
-        <w:rPr>
-          <w:lang w:val="en-US"/>
-        </w:rPr>
-        <w:t xml:space="preserve">                </w:t>
-      </w:r>
-      <w:proofErr w:type="spellStart"/>
-      <w:r>
-        <w:rPr>
-          <w:lang w:val="en-US"/>
-        </w:rPr>
-        <w:t>cnt</w:t>
-      </w:r>
-      <w:proofErr w:type="spellEnd"/>
-      <w:r>
-        <w:rPr>
-          <w:lang w:val="en-US"/>
-        </w:rPr>
-        <w:t>+=(i%2==0 ? 1 : 2);</w:t>
+        <w:t>+</w:t>
+      </w:r>
+      <w:proofErr w:type="gramStart"/>
+      <w:r>
+        <w:rPr>
+          <w:lang w:val="en-US"/>
+        </w:rPr>
+        <w:t>=(</w:t>
+      </w:r>
+      <w:proofErr w:type="gramEnd"/>
+      <w:r>
+        <w:rPr>
+          <w:lang w:val="en-US"/>
+        </w:rPr>
+        <w:t xml:space="preserve">i%2==0 ? </w:t>
+      </w:r>
+      <w:proofErr w:type="gramStart"/>
+      <w:r>
+        <w:rPr>
+          <w:lang w:val="en-US"/>
+        </w:rPr>
+        <w:t>1 :</w:t>
+      </w:r>
+      <w:proofErr w:type="gramEnd"/>
+      <w:r>
+        <w:rPr>
+          <w:lang w:val="en-US"/>
+        </w:rPr>
+        <w:t xml:space="preserve"> 2);</w:t>
       </w:r>
     </w:p>
     <w:p>
@@ -1320,6 +1861,119 @@
 <file path=word/numbering.xml><?xml version="1.0" encoding="utf-8"?>
 <w:numbering xmlns:wpc="http://schemas.microsoft.com/office/word/2010/wordprocessingCanvas" xmlns:cx="http://schemas.microsoft.com/office/drawing/2014/chartex" xmlns:cx1="http://schemas.microsoft.com/office/drawing/2015/9/8/chartex" xmlns:cx2="http://schemas.microsoft.com/office/drawing/2015/10/21/chartex" xmlns:cx3="http://schemas.microsoft.com/office/drawing/2016/5/9/chartex" xmlns:cx4="http://schemas.microsoft.com/office/drawing/2016/5/10/chartex" xmlns:cx5="http://schemas.microsoft.com/office/drawing/2016/5/11/chartex" xmlns:cx6="http://schemas.microsoft.com/office/drawing/2016/5/12/chartex" xmlns:cx7="http://schemas.microsoft.com/office/drawing/2016/5/13/chartex" xmlns:cx8="http://schemas.microsoft.com/office/drawing/2016/5/14/chartex" xmlns:mc="http://schemas.openxmlformats.org/markup-compatibility/2006" xmlns:aink="http://schemas.microsoft.com/office/drawing/2016/ink" xmlns:am3d="http://schemas.microsoft.com/office/drawing/2017/model3d" xmlns:o="urn:schemas-microsoft-com:office:office" xmlns:oel="http://schemas.microsoft.com/office/2019/extlst" xmlns:r="http://schemas.openxmlformats.org/officeDocument/2006/relationships" xmlns:m="http://schemas.openxmlformats.org/officeDocument/2006/math" xmlns:v="urn:schemas-microsoft-com:vml" xmlns:wp14="http://schemas.microsoft.com/office/word/2010/wordprocessingDrawing" xmlns:wp="http://schemas.openxmlformats.org/drawingml/2006/wordprocessingDrawing" xmlns:w10="urn:schemas-microsoft-com:office:word" xmlns:w="http://schemas.openxmlformats.org/wordprocessingml/2006/main" xmlns:w14="http://schemas.microsoft.com/office/word/2010/wordml" xmlns:w15="http://schemas.microsoft.com/office/word/2012/wordml" xmlns:w16cex="http://schemas.microsoft.com/office/word/2018/wordml/cex" xmlns:w16cid="http://schemas.microsoft.com/office/word/2016/wordml/cid" xmlns:w16="http://schemas.microsoft.com/office/word/2018/wordml" xmlns:w16sdtdh="http://schemas.microsoft.com/office/word/2020/wordml/sdtdatahash" xmlns:w16se="http://schemas.microsoft.com/office/word/2015/wordml/symex" xmlns:wpg="http://schemas.microsoft.com/office/word/2010/wordprocessingGroup" xmlns:wpi="http://schemas.microsoft.com/office/word/2010/wordprocessingInk" xmlns:wne="http://schemas.microsoft.com/office/word/2006/wordml" xmlns:wps="http://schemas.microsoft.com/office/word/2010/wordprocessingShape" mc:Ignorable="w14 w15 w16se w16cid w16 w16cex w16sdtdh wp14">
   <w:abstractNum w:abstractNumId="0" w15:restartNumberingAfterBreak="0">
+    <w:nsid w:val="12A31D5C"/>
+    <w:multiLevelType w:val="multilevel"/>
+    <w:tmpl w:val="ED06C574"/>
+    <w:lvl w:ilvl="0">
+      <w:start w:val="1"/>
+      <w:numFmt w:val="decimal"/>
+      <w:lvlText w:val="%1."/>
+      <w:lvlJc w:val="left"/>
+      <w:pPr>
+        <w:tabs>
+          <w:tab w:val="num" w:pos="720"/>
+        </w:tabs>
+        <w:ind w:left="720" w:hanging="360"/>
+      </w:pPr>
+    </w:lvl>
+    <w:lvl w:ilvl="1" w:tentative="1">
+      <w:start w:val="1"/>
+      <w:numFmt w:val="decimal"/>
+      <w:lvlText w:val="%2."/>
+      <w:lvlJc w:val="left"/>
+      <w:pPr>
+        <w:tabs>
+          <w:tab w:val="num" w:pos="1440"/>
+        </w:tabs>
+        <w:ind w:left="1440" w:hanging="360"/>
+      </w:pPr>
+    </w:lvl>
+    <w:lvl w:ilvl="2" w:tentative="1">
+      <w:start w:val="1"/>
+      <w:numFmt w:val="decimal"/>
+      <w:lvlText w:val="%3."/>
+      <w:lvlJc w:val="left"/>
+      <w:pPr>
+        <w:tabs>
+          <w:tab w:val="num" w:pos="2160"/>
+        </w:tabs>
+        <w:ind w:left="2160" w:hanging="360"/>
+      </w:pPr>
+    </w:lvl>
+    <w:lvl w:ilvl="3" w:tentative="1">
+      <w:start w:val="1"/>
+      <w:numFmt w:val="decimal"/>
+      <w:lvlText w:val="%4."/>
+      <w:lvlJc w:val="left"/>
+      <w:pPr>
+        <w:tabs>
+          <w:tab w:val="num" w:pos="2880"/>
+        </w:tabs>
+        <w:ind w:left="2880" w:hanging="360"/>
+      </w:pPr>
+    </w:lvl>
+    <w:lvl w:ilvl="4" w:tentative="1">
+      <w:start w:val="1"/>
+      <w:numFmt w:val="decimal"/>
+      <w:lvlText w:val="%5."/>
+      <w:lvlJc w:val="left"/>
+      <w:pPr>
+        <w:tabs>
+          <w:tab w:val="num" w:pos="3600"/>
+        </w:tabs>
+        <w:ind w:left="3600" w:hanging="360"/>
+      </w:pPr>
+    </w:lvl>
+    <w:lvl w:ilvl="5" w:tentative="1">
+      <w:start w:val="1"/>
+      <w:numFmt w:val="decimal"/>
+      <w:lvlText w:val="%6."/>
+      <w:lvlJc w:val="left"/>
+      <w:pPr>
+        <w:tabs>
+          <w:tab w:val="num" w:pos="4320"/>
+        </w:tabs>
+        <w:ind w:left="4320" w:hanging="360"/>
+      </w:pPr>
+    </w:lvl>
+    <w:lvl w:ilvl="6" w:tentative="1">
+      <w:start w:val="1"/>
+      <w:numFmt w:val="decimal"/>
+      <w:lvlText w:val="%7."/>
+      <w:lvlJc w:val="left"/>
+      <w:pPr>
+        <w:tabs>
+          <w:tab w:val="num" w:pos="5040"/>
+        </w:tabs>
+        <w:ind w:left="5040" w:hanging="360"/>
+      </w:pPr>
+    </w:lvl>
+    <w:lvl w:ilvl="7" w:tentative="1">
+      <w:start w:val="1"/>
+      <w:numFmt w:val="decimal"/>
+      <w:lvlText w:val="%8."/>
+      <w:lvlJc w:val="left"/>
+      <w:pPr>
+        <w:tabs>
+          <w:tab w:val="num" w:pos="5760"/>
+        </w:tabs>
+        <w:ind w:left="5760" w:hanging="360"/>
+      </w:pPr>
+    </w:lvl>
+    <w:lvl w:ilvl="8" w:tentative="1">
+      <w:start w:val="1"/>
+      <w:numFmt w:val="decimal"/>
+      <w:lvlText w:val="%9."/>
+      <w:lvlJc w:val="left"/>
+      <w:pPr>
+        <w:tabs>
+          <w:tab w:val="num" w:pos="6480"/>
+        </w:tabs>
+        <w:ind w:left="6480" w:hanging="360"/>
+      </w:pPr>
+    </w:lvl>
+  </w:abstractNum>
+  <w:abstractNum w:abstractNumId="1" w15:restartNumberingAfterBreak="0">
     <w:nsid w:val="13D2019F"/>
     <w:multiLevelType w:val="hybridMultilevel"/>
     <w:tmpl w:val="F2D46CA6"/>
@@ -1408,8 +2062,127 @@
       </w:pPr>
     </w:lvl>
   </w:abstractNum>
+  <w:abstractNum w:abstractNumId="2" w15:restartNumberingAfterBreak="0">
+    <w:nsid w:val="7B0E1361"/>
+    <w:multiLevelType w:val="multilevel"/>
+    <w:tmpl w:val="279AC3E0"/>
+    <w:lvl w:ilvl="0">
+      <w:start w:val="1"/>
+      <w:numFmt w:val="decimal"/>
+      <w:lvlText w:val="%1."/>
+      <w:lvlJc w:val="left"/>
+      <w:pPr>
+        <w:tabs>
+          <w:tab w:val="num" w:pos="720"/>
+        </w:tabs>
+        <w:ind w:left="720" w:hanging="360"/>
+      </w:pPr>
+    </w:lvl>
+    <w:lvl w:ilvl="1" w:tentative="1">
+      <w:start w:val="1"/>
+      <w:numFmt w:val="decimal"/>
+      <w:lvlText w:val="%2."/>
+      <w:lvlJc w:val="left"/>
+      <w:pPr>
+        <w:tabs>
+          <w:tab w:val="num" w:pos="1440"/>
+        </w:tabs>
+        <w:ind w:left="1440" w:hanging="360"/>
+      </w:pPr>
+    </w:lvl>
+    <w:lvl w:ilvl="2" w:tentative="1">
+      <w:start w:val="1"/>
+      <w:numFmt w:val="decimal"/>
+      <w:lvlText w:val="%3."/>
+      <w:lvlJc w:val="left"/>
+      <w:pPr>
+        <w:tabs>
+          <w:tab w:val="num" w:pos="2160"/>
+        </w:tabs>
+        <w:ind w:left="2160" w:hanging="360"/>
+      </w:pPr>
+    </w:lvl>
+    <w:lvl w:ilvl="3" w:tentative="1">
+      <w:start w:val="1"/>
+      <w:numFmt w:val="decimal"/>
+      <w:lvlText w:val="%4."/>
+      <w:lvlJc w:val="left"/>
+      <w:pPr>
+        <w:tabs>
+          <w:tab w:val="num" w:pos="2880"/>
+        </w:tabs>
+        <w:ind w:left="2880" w:hanging="360"/>
+      </w:pPr>
+    </w:lvl>
+    <w:lvl w:ilvl="4" w:tentative="1">
+      <w:start w:val="1"/>
+      <w:numFmt w:val="decimal"/>
+      <w:lvlText w:val="%5."/>
+      <w:lvlJc w:val="left"/>
+      <w:pPr>
+        <w:tabs>
+          <w:tab w:val="num" w:pos="3600"/>
+        </w:tabs>
+        <w:ind w:left="3600" w:hanging="360"/>
+      </w:pPr>
+    </w:lvl>
+    <w:lvl w:ilvl="5" w:tentative="1">
+      <w:start w:val="1"/>
+      <w:numFmt w:val="decimal"/>
+      <w:lvlText w:val="%6."/>
+      <w:lvlJc w:val="left"/>
+      <w:pPr>
+        <w:tabs>
+          <w:tab w:val="num" w:pos="4320"/>
+        </w:tabs>
+        <w:ind w:left="4320" w:hanging="360"/>
+      </w:pPr>
+    </w:lvl>
+    <w:lvl w:ilvl="6" w:tentative="1">
+      <w:start w:val="1"/>
+      <w:numFmt w:val="decimal"/>
+      <w:lvlText w:val="%7."/>
+      <w:lvlJc w:val="left"/>
+      <w:pPr>
+        <w:tabs>
+          <w:tab w:val="num" w:pos="5040"/>
+        </w:tabs>
+        <w:ind w:left="5040" w:hanging="360"/>
+      </w:pPr>
+    </w:lvl>
+    <w:lvl w:ilvl="7" w:tentative="1">
+      <w:start w:val="1"/>
+      <w:numFmt w:val="decimal"/>
+      <w:lvlText w:val="%8."/>
+      <w:lvlJc w:val="left"/>
+      <w:pPr>
+        <w:tabs>
+          <w:tab w:val="num" w:pos="5760"/>
+        </w:tabs>
+        <w:ind w:left="5760" w:hanging="360"/>
+      </w:pPr>
+    </w:lvl>
+    <w:lvl w:ilvl="8" w:tentative="1">
+      <w:start w:val="1"/>
+      <w:numFmt w:val="decimal"/>
+      <w:lvlText w:val="%9."/>
+      <w:lvlJc w:val="left"/>
+      <w:pPr>
+        <w:tabs>
+          <w:tab w:val="num" w:pos="6480"/>
+        </w:tabs>
+        <w:ind w:left="6480" w:hanging="360"/>
+      </w:pPr>
+    </w:lvl>
+  </w:abstractNum>
   <w:num w:numId="1" w16cid:durableId="1240091902">
+    <w:abstractNumId w:val="1"/>
+  </w:num>
+  <w:num w:numId="2" w16cid:durableId="161164997">
     <w:abstractNumId w:val="0"/>
+  </w:num>
+  <w:num w:numId="3" w16cid:durableId="1812481092">
+    <w:abstractNumId w:val="2"/>
   </w:num>
 </w:numbering>
 </file>
@@ -1853,6 +2626,25 @@
       <w:contextualSpacing/>
     </w:pPr>
   </w:style>
+  <w:style w:type="paragraph" w:styleId="NormalWeb">
+    <w:name w:val="Normal (Web)"/>
+    <w:basedOn w:val="Normal"/>
+    <w:uiPriority w:val="99"/>
+    <w:semiHidden/>
+    <w:unhideWhenUsed/>
+    <w:rsid w:val="006B38BC"/>
+    <w:pPr>
+      <w:spacing w:before="100" w:beforeAutospacing="1" w:after="100" w:afterAutospacing="1" w:line="240" w:lineRule="auto"/>
+    </w:pPr>
+    <w:rPr>
+      <w:rFonts w:ascii="Times New Roman" w:eastAsia="Times New Roman" w:hAnsi="Times New Roman" w:cs="Times New Roman"/>
+      <w:kern w:val="0"/>
+      <w:sz w:val="24"/>
+      <w:szCs w:val="24"/>
+      <w:lang w:eastAsia="en-IN"/>
+      <w14:ligatures w14:val="none"/>
+    </w:rPr>
+  </w:style>
 </w:styles>
 </file>
 

</xml_diff>

<commit_message>
commiting new info into network notes
</commit_message>
<xml_diff>
--- a/Computer Netwrok Notes.docx
+++ b/Computer Netwrok Notes.docx
@@ -225,53 +225,23 @@
           <w:rFonts w:ascii="Segoe UI" w:hAnsi="Segoe UI" w:cs="Segoe UI"/>
           <w:color w:val="374151"/>
         </w:rPr>
-        <w:t>Selective Re</w:t>
-      </w:r>
+        <w:t xml:space="preserve">Selective Reject ARQ: Similar to Go-Back-N ARQ, Selective Repeat ARQ allows the sender to transmit multiple packets. However, the receiver individually acknowledges each successfully received packet, allowing the sender to retransmit only the lost or corrupted packets. For every sent packet </w:t>
+      </w:r>
+      <w:proofErr w:type="spellStart"/>
       <w:r>
         <w:rPr>
           <w:rFonts w:ascii="Segoe UI" w:hAnsi="Segoe UI" w:cs="Segoe UI"/>
           <w:color w:val="374151"/>
         </w:rPr>
-        <w:t xml:space="preserve">ject </w:t>
-      </w:r>
+        <w:t>a</w:t>
+      </w:r>
+      <w:proofErr w:type="spellEnd"/>
       <w:r>
         <w:rPr>
           <w:rFonts w:ascii="Segoe UI" w:hAnsi="Segoe UI" w:cs="Segoe UI"/>
           <w:color w:val="374151"/>
         </w:rPr>
-        <w:t xml:space="preserve">ARQ: Similar to Go-Back-N ARQ, Selective Repeat ARQ allows the sender to transmit multiple packets. However, the receiver individually acknowledges each successfully received packet, allowing the sender to retransmit only the lost or corrupted packets. </w:t>
-      </w:r>
-      <w:r>
-        <w:rPr>
-          <w:rFonts w:ascii="Segoe UI" w:hAnsi="Segoe UI" w:cs="Segoe UI"/>
-          <w:color w:val="374151"/>
-        </w:rPr>
-        <w:t xml:space="preserve">For every sent packet </w:t>
-      </w:r>
-      <w:proofErr w:type="spellStart"/>
-      <w:proofErr w:type="gramStart"/>
-      <w:r>
-        <w:rPr>
-          <w:rFonts w:ascii="Segoe UI" w:hAnsi="Segoe UI" w:cs="Segoe UI"/>
-          <w:color w:val="374151"/>
-        </w:rPr>
-        <w:t>a</w:t>
-      </w:r>
-      <w:proofErr w:type="spellEnd"/>
-      <w:proofErr w:type="gramEnd"/>
-      <w:r>
-        <w:rPr>
-          <w:rFonts w:ascii="Segoe UI" w:hAnsi="Segoe UI" w:cs="Segoe UI"/>
-          <w:color w:val="374151"/>
-        </w:rPr>
-        <w:t xml:space="preserve"> individual timer is set, if an Ack signal is not received for that packet in the set time, then only that packet is resent. </w:t>
-      </w:r>
-      <w:r>
-        <w:rPr>
-          <w:rFonts w:ascii="Segoe UI" w:hAnsi="Segoe UI" w:cs="Segoe UI"/>
-          <w:color w:val="374151"/>
-        </w:rPr>
-        <w:t>The receiver buffers out-of-order packets and delivers them to the upper layer in the correct order. This technique reduces unnecessary retransmissions and improves efficiency but requires more complex buffering and processing at both ends.</w:t>
+        <w:t xml:space="preserve"> individual timer is set, if an Ack signal is not received for that packet in the set time, then only that packet is resent. The receiver buffers out-of-order packets and delivers them to the upper layer in the correct order. This technique reduces unnecessary retransmissions and improves efficiency but requires more complex buffering and processing at both ends.</w:t>
       </w:r>
     </w:p>
     <w:p>
@@ -481,6 +451,265 @@
     </w:p>
     <w:p>
       <w:pPr>
+        <w:pStyle w:val="NormalWeb"/>
+        <w:pBdr>
+          <w:top w:val="single" w:sz="2" w:space="0" w:color="D9D9E3"/>
+          <w:left w:val="single" w:sz="2" w:space="0" w:color="D9D9E3"/>
+          <w:bottom w:val="single" w:sz="2" w:space="0" w:color="D9D9E3"/>
+          <w:right w:val="single" w:sz="2" w:space="0" w:color="D9D9E3"/>
+        </w:pBdr>
+        <w:shd w:val="clear" w:color="auto" w:fill="F7F7F8"/>
+        <w:spacing w:before="300" w:beforeAutospacing="0" w:after="300" w:afterAutospacing="0"/>
+        <w:rPr>
+          <w:rFonts w:ascii="Segoe UI" w:hAnsi="Segoe UI" w:cs="Segoe UI"/>
+          <w:color w:val="374151"/>
+        </w:rPr>
+      </w:pPr>
+      <w:r>
+        <w:rPr>
+          <w:rFonts w:ascii="Segoe UI" w:hAnsi="Segoe UI" w:cs="Segoe UI"/>
+          <w:color w:val="374151"/>
+        </w:rPr>
+        <w:t>There are two main variations of ALOHA:</w:t>
+      </w:r>
+    </w:p>
+    <w:p>
+      <w:pPr>
+        <w:pStyle w:val="NormalWeb"/>
+        <w:numPr>
+          <w:ilvl w:val="0"/>
+          <w:numId w:val="4"/>
+        </w:numPr>
+        <w:pBdr>
+          <w:top w:val="single" w:sz="2" w:space="0" w:color="D9D9E3"/>
+          <w:left w:val="single" w:sz="2" w:space="5" w:color="D9D9E3"/>
+          <w:bottom w:val="single" w:sz="2" w:space="0" w:color="D9D9E3"/>
+          <w:right w:val="single" w:sz="2" w:space="0" w:color="D9D9E3"/>
+        </w:pBdr>
+        <w:shd w:val="clear" w:color="auto" w:fill="F7F7F8"/>
+        <w:spacing w:before="0" w:beforeAutospacing="0" w:after="0" w:afterAutospacing="0"/>
+        <w:rPr>
+          <w:rFonts w:ascii="Segoe UI" w:hAnsi="Segoe UI" w:cs="Segoe UI"/>
+          <w:color w:val="374151"/>
+        </w:rPr>
+      </w:pPr>
+      <w:r>
+        <w:rPr>
+          <w:rFonts w:ascii="Segoe UI" w:hAnsi="Segoe UI" w:cs="Segoe UI"/>
+          <w:color w:val="374151"/>
+        </w:rPr>
+        <w:t>Pure ALOHA: In Pure ALOHA, devices can transmit data packets at any time without checking for channel availability or collisions with other devices. If two or more devices transmit simultaneously and their packets collide, a collision occurs.</w:t>
+      </w:r>
+    </w:p>
+    <w:p>
+      <w:pPr>
+        <w:pStyle w:val="NormalWeb"/>
+        <w:numPr>
+          <w:ilvl w:val="1"/>
+          <w:numId w:val="4"/>
+        </w:numPr>
+        <w:pBdr>
+          <w:top w:val="single" w:sz="2" w:space="0" w:color="D9D9E3"/>
+          <w:left w:val="single" w:sz="2" w:space="5" w:color="D9D9E3"/>
+          <w:bottom w:val="single" w:sz="2" w:space="0" w:color="D9D9E3"/>
+          <w:right w:val="single" w:sz="2" w:space="0" w:color="D9D9E3"/>
+        </w:pBdr>
+        <w:shd w:val="clear" w:color="auto" w:fill="F7F7F8"/>
+        <w:spacing w:before="0" w:beforeAutospacing="0" w:after="0" w:afterAutospacing="0"/>
+        <w:rPr>
+          <w:rFonts w:ascii="Segoe UI" w:hAnsi="Segoe UI" w:cs="Segoe UI"/>
+          <w:color w:val="374151"/>
+        </w:rPr>
+      </w:pPr>
+      <w:r>
+        <w:rPr>
+          <w:rFonts w:ascii="Segoe UI" w:hAnsi="Segoe UI" w:cs="Segoe UI"/>
+          <w:color w:val="374151"/>
+        </w:rPr>
+        <w:t>Collision Detection: After transmitting a packet, a device listens to the network to detect collisions. If a collision is detected, the device waits for a random period of time and retransmits the packet.</w:t>
+      </w:r>
+    </w:p>
+    <w:p>
+      <w:pPr>
+        <w:pStyle w:val="NormalWeb"/>
+        <w:numPr>
+          <w:ilvl w:val="1"/>
+          <w:numId w:val="4"/>
+        </w:numPr>
+        <w:pBdr>
+          <w:top w:val="single" w:sz="2" w:space="0" w:color="D9D9E3"/>
+          <w:left w:val="single" w:sz="2" w:space="5" w:color="D9D9E3"/>
+          <w:bottom w:val="single" w:sz="2" w:space="0" w:color="D9D9E3"/>
+          <w:right w:val="single" w:sz="2" w:space="0" w:color="D9D9E3"/>
+        </w:pBdr>
+        <w:shd w:val="clear" w:color="auto" w:fill="F7F7F8"/>
+        <w:spacing w:before="0" w:beforeAutospacing="0" w:after="0" w:afterAutospacing="0"/>
+        <w:rPr>
+          <w:rFonts w:ascii="Segoe UI" w:hAnsi="Segoe UI" w:cs="Segoe UI"/>
+          <w:color w:val="374151"/>
+        </w:rPr>
+      </w:pPr>
+      <w:r>
+        <w:rPr>
+          <w:rFonts w:ascii="Segoe UI" w:hAnsi="Segoe UI" w:cs="Segoe UI"/>
+          <w:color w:val="374151"/>
+        </w:rPr>
+        <w:t>Efficiency: Pure ALOHA is inefficient because collisions are likely to occur, leading to retransmissions and wasted bandwidth. It is suitable for low-traffic networks.</w:t>
+      </w:r>
+    </w:p>
+    <w:p>
+      <w:pPr>
+        <w:pStyle w:val="NormalWeb"/>
+        <w:numPr>
+          <w:ilvl w:val="0"/>
+          <w:numId w:val="4"/>
+        </w:numPr>
+        <w:pBdr>
+          <w:top w:val="single" w:sz="2" w:space="0" w:color="D9D9E3"/>
+          <w:left w:val="single" w:sz="2" w:space="5" w:color="D9D9E3"/>
+          <w:bottom w:val="single" w:sz="2" w:space="0" w:color="D9D9E3"/>
+          <w:right w:val="single" w:sz="2" w:space="0" w:color="D9D9E3"/>
+        </w:pBdr>
+        <w:shd w:val="clear" w:color="auto" w:fill="F7F7F8"/>
+        <w:spacing w:before="0" w:beforeAutospacing="0" w:after="0" w:afterAutospacing="0"/>
+        <w:rPr>
+          <w:rFonts w:ascii="Segoe UI" w:hAnsi="Segoe UI" w:cs="Segoe UI"/>
+          <w:color w:val="374151"/>
+        </w:rPr>
+      </w:pPr>
+      <w:r>
+        <w:rPr>
+          <w:rFonts w:ascii="Segoe UI" w:hAnsi="Segoe UI" w:cs="Segoe UI"/>
+          <w:color w:val="374151"/>
+        </w:rPr>
+        <w:t>Slotted ALOHA: Slotted ALOHA improves the efficiency of the protocol by dividing time into discrete slots, synchronized across all devices. Each slot corresponds to the time required to transmit a single packet.</w:t>
+      </w:r>
+    </w:p>
+    <w:p>
+      <w:pPr>
+        <w:pStyle w:val="NormalWeb"/>
+        <w:numPr>
+          <w:ilvl w:val="1"/>
+          <w:numId w:val="4"/>
+        </w:numPr>
+        <w:pBdr>
+          <w:top w:val="single" w:sz="2" w:space="0" w:color="D9D9E3"/>
+          <w:left w:val="single" w:sz="2" w:space="5" w:color="D9D9E3"/>
+          <w:bottom w:val="single" w:sz="2" w:space="0" w:color="D9D9E3"/>
+          <w:right w:val="single" w:sz="2" w:space="0" w:color="D9D9E3"/>
+        </w:pBdr>
+        <w:shd w:val="clear" w:color="auto" w:fill="F7F7F8"/>
+        <w:spacing w:before="0" w:beforeAutospacing="0" w:after="0" w:afterAutospacing="0"/>
+        <w:rPr>
+          <w:rFonts w:ascii="Segoe UI" w:hAnsi="Segoe UI" w:cs="Segoe UI"/>
+          <w:color w:val="374151"/>
+        </w:rPr>
+      </w:pPr>
+      <w:r>
+        <w:rPr>
+          <w:rFonts w:ascii="Segoe UI" w:hAnsi="Segoe UI" w:cs="Segoe UI"/>
+          <w:color w:val="374151"/>
+        </w:rPr>
+        <w:t>Transmission Timing: Devices are allowed to transmit only at the beginning of a time slot. If a device has data to transmit, it waits until the next slot starts.</w:t>
+      </w:r>
+    </w:p>
+    <w:p>
+      <w:pPr>
+        <w:pStyle w:val="NormalWeb"/>
+        <w:numPr>
+          <w:ilvl w:val="1"/>
+          <w:numId w:val="4"/>
+        </w:numPr>
+        <w:pBdr>
+          <w:top w:val="single" w:sz="2" w:space="0" w:color="D9D9E3"/>
+          <w:left w:val="single" w:sz="2" w:space="5" w:color="D9D9E3"/>
+          <w:bottom w:val="single" w:sz="2" w:space="0" w:color="D9D9E3"/>
+          <w:right w:val="single" w:sz="2" w:space="0" w:color="D9D9E3"/>
+        </w:pBdr>
+        <w:shd w:val="clear" w:color="auto" w:fill="F7F7F8"/>
+        <w:spacing w:before="0" w:beforeAutospacing="0" w:after="0" w:afterAutospacing="0"/>
+        <w:rPr>
+          <w:rFonts w:ascii="Segoe UI" w:hAnsi="Segoe UI" w:cs="Segoe UI"/>
+          <w:color w:val="374151"/>
+        </w:rPr>
+      </w:pPr>
+      <w:r>
+        <w:rPr>
+          <w:rFonts w:ascii="Segoe UI" w:hAnsi="Segoe UI" w:cs="Segoe UI"/>
+          <w:color w:val="374151"/>
+        </w:rPr>
+        <w:t>Collision Detection: After transmitting a packet, a device listens to the network for acknowledgments or collisions. If a collision is detected, the device waits for a random time and retransmits the packet in the next time slot.</w:t>
+      </w:r>
+    </w:p>
+    <w:p>
+      <w:pPr>
+        <w:pStyle w:val="NormalWeb"/>
+        <w:numPr>
+          <w:ilvl w:val="1"/>
+          <w:numId w:val="4"/>
+        </w:numPr>
+        <w:pBdr>
+          <w:top w:val="single" w:sz="2" w:space="0" w:color="D9D9E3"/>
+          <w:left w:val="single" w:sz="2" w:space="5" w:color="D9D9E3"/>
+          <w:bottom w:val="single" w:sz="2" w:space="0" w:color="D9D9E3"/>
+          <w:right w:val="single" w:sz="2" w:space="0" w:color="D9D9E3"/>
+        </w:pBdr>
+        <w:shd w:val="clear" w:color="auto" w:fill="F7F7F8"/>
+        <w:spacing w:before="0" w:beforeAutospacing="0" w:after="0" w:afterAutospacing="0"/>
+        <w:rPr>
+          <w:rFonts w:ascii="Segoe UI" w:hAnsi="Segoe UI" w:cs="Segoe UI"/>
+          <w:color w:val="374151"/>
+        </w:rPr>
+      </w:pPr>
+      <w:r>
+        <w:rPr>
+          <w:rFonts w:ascii="Segoe UI" w:hAnsi="Segoe UI" w:cs="Segoe UI"/>
+          <w:color w:val="374151"/>
+        </w:rPr>
+        <w:t>Efficiency: Slotted ALOHA improves efficiency compared to Pure ALOHA because collisions are reduced. The maximum achievable throughput of Slotted ALOHA is approximately 36.8% of the total channel capacity.</w:t>
+      </w:r>
+    </w:p>
+    <w:p>
+      <w:pPr>
+        <w:pStyle w:val="NormalWeb"/>
+        <w:pBdr>
+          <w:top w:val="single" w:sz="2" w:space="0" w:color="D9D9E3"/>
+          <w:left w:val="single" w:sz="2" w:space="0" w:color="D9D9E3"/>
+          <w:bottom w:val="single" w:sz="2" w:space="0" w:color="D9D9E3"/>
+          <w:right w:val="single" w:sz="2" w:space="0" w:color="D9D9E3"/>
+        </w:pBdr>
+        <w:shd w:val="clear" w:color="auto" w:fill="F7F7F8"/>
+        <w:spacing w:before="300" w:beforeAutospacing="0" w:after="0" w:afterAutospacing="0"/>
+        <w:rPr>
+          <w:rFonts w:ascii="Segoe UI" w:hAnsi="Segoe UI" w:cs="Segoe UI"/>
+          <w:color w:val="374151"/>
+        </w:rPr>
+      </w:pPr>
+      <w:r>
+        <w:rPr>
+          <w:rFonts w:ascii="Segoe UI" w:hAnsi="Segoe UI" w:cs="Segoe UI"/>
+          <w:color w:val="374151"/>
+        </w:rPr>
+        <w:t xml:space="preserve">ALOHA is a simple protocol that provides a basic framework for random access communication. While it has limitations in terms of efficiency and collision handling, its concepts and principles have influenced the development of more advanced </w:t>
+      </w:r>
+      <w:r>
+        <w:rPr>
+          <w:rFonts w:ascii="Segoe UI" w:hAnsi="Segoe UI" w:cs="Segoe UI"/>
+          <w:color w:val="374151"/>
+        </w:rPr>
+        <w:lastRenderedPageBreak/>
+        <w:t>protocols, such as Carrier Sense Multiple Access (CSMA), which form the basis of modern Ethernet and wireless networking standards.</w:t>
+      </w:r>
+    </w:p>
+    <w:p>
+      <w:pPr>
+        <w:rPr>
+          <w:lang w:val="en-US"/>
+        </w:rPr>
+      </w:pPr>
+    </w:p>
+    <w:p>
+      <w:pPr>
         <w:rPr>
           <w:lang w:val="en-US"/>
         </w:rPr>
@@ -530,16 +759,8 @@
         <w:rPr>
           <w:lang w:val="en-US"/>
         </w:rPr>
-        <w:t xml:space="preserve">class </w:t>
-      </w:r>
-      <w:proofErr w:type="gramStart"/>
-      <w:r>
-        <w:rPr>
-          <w:lang w:val="en-US"/>
-        </w:rPr>
-        <w:t>main{</w:t>
-      </w:r>
-      <w:proofErr w:type="gramEnd"/>
+        <w:t>class main{</w:t>
+      </w:r>
     </w:p>
     <w:p>
       <w:pPr>
@@ -554,7 +775,6 @@
         <w:t xml:space="preserve">    int </w:t>
       </w:r>
       <w:proofErr w:type="spellStart"/>
-      <w:proofErr w:type="gramStart"/>
       <w:r>
         <w:rPr>
           <w:lang w:val="en-US"/>
@@ -569,7 +789,6 @@
         <w:t>(</w:t>
       </w:r>
       <w:proofErr w:type="spellStart"/>
-      <w:proofErr w:type="gramEnd"/>
       <w:r>
         <w:rPr>
           <w:lang w:val="en-US"/>
@@ -652,7 +871,6 @@
         <w:t xml:space="preserve">        </w:t>
       </w:r>
       <w:proofErr w:type="spellStart"/>
-      <w:proofErr w:type="gramStart"/>
       <w:r>
         <w:rPr>
           <w:lang w:val="en-US"/>
@@ -660,7 +878,6 @@
         <w:t>s.reverse</w:t>
       </w:r>
       <w:proofErr w:type="spellEnd"/>
-      <w:proofErr w:type="gramEnd"/>
       <w:r>
         <w:rPr>
           <w:lang w:val="en-US"/>
@@ -678,21 +895,7 @@
         <w:rPr>
           <w:lang w:val="en-US"/>
         </w:rPr>
-        <w:t xml:space="preserve">        </w:t>
-      </w:r>
-      <w:proofErr w:type="gramStart"/>
-      <w:r>
-        <w:rPr>
-          <w:lang w:val="en-US"/>
-        </w:rPr>
-        <w:t>for(</w:t>
-      </w:r>
-      <w:proofErr w:type="gramEnd"/>
-      <w:r>
-        <w:rPr>
-          <w:lang w:val="en-US"/>
-        </w:rPr>
-        <w:t xml:space="preserve">int </w:t>
+        <w:t xml:space="preserve">        for(int </w:t>
       </w:r>
       <w:proofErr w:type="spellStart"/>
       <w:r>
@@ -763,7 +966,6 @@
         <w:t xml:space="preserve">            if(</w:t>
       </w:r>
       <w:proofErr w:type="spellStart"/>
-      <w:proofErr w:type="gramStart"/>
       <w:r>
         <w:rPr>
           <w:lang w:val="en-US"/>
@@ -771,7 +973,6 @@
         <w:t>s.charAt</w:t>
       </w:r>
       <w:proofErr w:type="spellEnd"/>
-      <w:proofErr w:type="gramEnd"/>
       <w:r>
         <w:rPr>
           <w:lang w:val="en-US"/>
@@ -817,35 +1018,7 @@
         <w:rPr>
           <w:lang w:val="en-US"/>
         </w:rPr>
-        <w:t>+</w:t>
-      </w:r>
-      <w:proofErr w:type="gramStart"/>
-      <w:r>
-        <w:rPr>
-          <w:lang w:val="en-US"/>
-        </w:rPr>
-        <w:t>=(</w:t>
-      </w:r>
-      <w:proofErr w:type="gramEnd"/>
-      <w:r>
-        <w:rPr>
-          <w:lang w:val="en-US"/>
-        </w:rPr>
-        <w:t xml:space="preserve">i%2==0 ? </w:t>
-      </w:r>
-      <w:proofErr w:type="gramStart"/>
-      <w:r>
-        <w:rPr>
-          <w:lang w:val="en-US"/>
-        </w:rPr>
-        <w:t>1 :</w:t>
-      </w:r>
-      <w:proofErr w:type="gramEnd"/>
-      <w:r>
-        <w:rPr>
-          <w:lang w:val="en-US"/>
-        </w:rPr>
-        <w:t xml:space="preserve"> 2);</w:t>
+        <w:t>+=(i%2==0 ? 1 : 2);</w:t>
       </w:r>
     </w:p>
     <w:p>
@@ -871,21 +1044,7 @@
         <w:rPr>
           <w:lang w:val="en-US"/>
         </w:rPr>
-        <w:t xml:space="preserve">        return cnt%3==</w:t>
-      </w:r>
-      <w:proofErr w:type="gramStart"/>
-      <w:r>
-        <w:rPr>
-          <w:lang w:val="en-US"/>
-        </w:rPr>
-        <w:t>0?1:0</w:t>
-      </w:r>
-      <w:proofErr w:type="gramEnd"/>
-      <w:r>
-        <w:rPr>
-          <w:lang w:val="en-US"/>
-        </w:rPr>
-        <w:t>;</w:t>
+        <w:t xml:space="preserve">        return cnt%3==0?1:0;</w:t>
       </w:r>
     </w:p>
     <w:p>
@@ -939,21 +1098,7 @@
         <w:rPr>
           <w:lang w:val="en-US"/>
         </w:rPr>
-        <w:t xml:space="preserve">    public void main (</w:t>
-      </w:r>
-      <w:proofErr w:type="gramStart"/>
-      <w:r>
-        <w:rPr>
-          <w:lang w:val="en-US"/>
-        </w:rPr>
-        <w:t>String[</w:t>
-      </w:r>
-      <w:proofErr w:type="gramEnd"/>
-      <w:r>
-        <w:rPr>
-          <w:lang w:val="en-US"/>
-        </w:rPr>
-        <w:t xml:space="preserve">] </w:t>
+        <w:t xml:space="preserve">    public void main (String[] </w:t>
       </w:r>
       <w:proofErr w:type="spellStart"/>
       <w:r>
@@ -1020,21 +1165,154 @@
         <w:rPr>
           <w:lang w:val="en-US"/>
         </w:rPr>
-        <w:t xml:space="preserve">=new </w:t>
-      </w:r>
-      <w:proofErr w:type="gramStart"/>
-      <w:r>
-        <w:rPr>
-          <w:lang w:val="en-US"/>
-        </w:rPr>
-        <w:t>Scanner(</w:t>
-      </w:r>
-      <w:proofErr w:type="gramEnd"/>
-      <w:r>
-        <w:rPr>
-          <w:lang w:val="en-US"/>
-        </w:rPr>
-        <w:t>System.in);</w:t>
+        <w:t>=new Scanner(System.in);</w:t>
+      </w:r>
+    </w:p>
+    <w:p>
+      <w:pPr>
+        <w:rPr>
+          <w:lang w:val="en-US"/>
+        </w:rPr>
+      </w:pPr>
+      <w:r>
+        <w:rPr>
+          <w:lang w:val="en-US"/>
+        </w:rPr>
+        <w:t xml:space="preserve">        t=</w:t>
+      </w:r>
+      <w:proofErr w:type="spellStart"/>
+      <w:r>
+        <w:rPr>
+          <w:lang w:val="en-US"/>
+        </w:rPr>
+        <w:t>sc.nextInt</w:t>
+      </w:r>
+      <w:proofErr w:type="spellEnd"/>
+      <w:r>
+        <w:rPr>
+          <w:lang w:val="en-US"/>
+        </w:rPr>
+        <w:t>();</w:t>
+      </w:r>
+    </w:p>
+    <w:p>
+      <w:pPr>
+        <w:rPr>
+          <w:lang w:val="en-US"/>
+        </w:rPr>
+      </w:pPr>
+      <w:r>
+        <w:rPr>
+          <w:lang w:val="en-US"/>
+        </w:rPr>
+        <w:t xml:space="preserve">        String k;</w:t>
+      </w:r>
+    </w:p>
+    <w:p>
+      <w:pPr>
+        <w:rPr>
+          <w:lang w:val="en-US"/>
+        </w:rPr>
+      </w:pPr>
+      <w:r>
+        <w:rPr>
+          <w:lang w:val="en-US"/>
+        </w:rPr>
+        <w:t xml:space="preserve">        </w:t>
+      </w:r>
+    </w:p>
+    <w:p>
+      <w:pPr>
+        <w:rPr>
+          <w:lang w:val="en-US"/>
+        </w:rPr>
+      </w:pPr>
+      <w:r>
+        <w:rPr>
+          <w:lang w:val="en-US"/>
+        </w:rPr>
+        <w:t xml:space="preserve">        while(t!=0){</w:t>
+      </w:r>
+    </w:p>
+    <w:p>
+      <w:pPr>
+        <w:rPr>
+          <w:lang w:val="en-US"/>
+        </w:rPr>
+      </w:pPr>
+      <w:r>
+        <w:rPr>
+          <w:lang w:val="en-US"/>
+        </w:rPr>
+        <w:t xml:space="preserve">            </w:t>
+      </w:r>
+      <w:proofErr w:type="spellStart"/>
+      <w:r>
+        <w:rPr>
+          <w:lang w:val="en-US"/>
+        </w:rPr>
+        <w:t>StringBuffer</w:t>
+      </w:r>
+      <w:proofErr w:type="spellEnd"/>
+      <w:r>
+        <w:rPr>
+          <w:lang w:val="en-US"/>
+        </w:rPr>
+        <w:t xml:space="preserve"> s=new </w:t>
+      </w:r>
+      <w:proofErr w:type="spellStart"/>
+      <w:r>
+        <w:rPr>
+          <w:lang w:val="en-US"/>
+        </w:rPr>
+        <w:t>StringBuffer</w:t>
+      </w:r>
+      <w:proofErr w:type="spellEnd"/>
+      <w:r>
+        <w:rPr>
+          <w:lang w:val="en-US"/>
+        </w:rPr>
+        <w:t>();</w:t>
+      </w:r>
+    </w:p>
+    <w:p>
+      <w:pPr>
+        <w:rPr>
+          <w:lang w:val="en-US"/>
+        </w:rPr>
+      </w:pPr>
+      <w:r>
+        <w:rPr>
+          <w:lang w:val="en-US"/>
+        </w:rPr>
+        <w:t xml:space="preserve">            </w:t>
+      </w:r>
+    </w:p>
+    <w:p>
+      <w:pPr>
+        <w:rPr>
+          <w:lang w:val="en-US"/>
+        </w:rPr>
+      </w:pPr>
+      <w:r>
+        <w:rPr>
+          <w:lang w:val="en-US"/>
+        </w:rPr>
+        <w:t xml:space="preserve">            k=</w:t>
+      </w:r>
+      <w:proofErr w:type="spellStart"/>
+      <w:r>
+        <w:rPr>
+          <w:lang w:val="en-US"/>
+        </w:rPr>
+        <w:t>sc.nextLine</w:t>
+      </w:r>
+      <w:proofErr w:type="spellEnd"/>
+      <w:r>
+        <w:rPr>
+          <w:lang w:val="en-US"/>
+        </w:rPr>
+        <w:t>();</w:t>
       </w:r>
     </w:p>
     <w:p>
@@ -1048,76 +1326,21 @@
           <w:lang w:val="en-US"/>
         </w:rPr>
         <w:lastRenderedPageBreak/>
-        <w:t xml:space="preserve">        t=</w:t>
+        <w:t xml:space="preserve">            </w:t>
       </w:r>
       <w:proofErr w:type="spellStart"/>
-      <w:proofErr w:type="gramStart"/>
-      <w:r>
-        <w:rPr>
-          <w:lang w:val="en-US"/>
-        </w:rPr>
-        <w:t>sc.nextInt</w:t>
+      <w:r>
+        <w:rPr>
+          <w:lang w:val="en-US"/>
+        </w:rPr>
+        <w:t>s.append</w:t>
       </w:r>
       <w:proofErr w:type="spellEnd"/>
-      <w:proofErr w:type="gramEnd"/>
-      <w:r>
-        <w:rPr>
-          <w:lang w:val="en-US"/>
-        </w:rPr>
-        <w:t>();</w:t>
-      </w:r>
-    </w:p>
-    <w:p>
-      <w:pPr>
-        <w:rPr>
-          <w:lang w:val="en-US"/>
-        </w:rPr>
-      </w:pPr>
-      <w:r>
-        <w:rPr>
-          <w:lang w:val="en-US"/>
-        </w:rPr>
-        <w:t xml:space="preserve">        String k;</w:t>
-      </w:r>
-    </w:p>
-    <w:p>
-      <w:pPr>
-        <w:rPr>
-          <w:lang w:val="en-US"/>
-        </w:rPr>
-      </w:pPr>
-      <w:r>
-        <w:rPr>
-          <w:lang w:val="en-US"/>
-        </w:rPr>
-        <w:t xml:space="preserve">        </w:t>
-      </w:r>
-    </w:p>
-    <w:p>
-      <w:pPr>
-        <w:rPr>
-          <w:lang w:val="en-US"/>
-        </w:rPr>
-      </w:pPr>
-      <w:r>
-        <w:rPr>
-          <w:lang w:val="en-US"/>
-        </w:rPr>
-        <w:t xml:space="preserve">        while(</w:t>
-      </w:r>
-      <w:proofErr w:type="gramStart"/>
-      <w:r>
-        <w:rPr>
-          <w:lang w:val="en-US"/>
-        </w:rPr>
-        <w:t>t!=</w:t>
-      </w:r>
-      <w:proofErr w:type="gramEnd"/>
-      <w:r>
-        <w:rPr>
-          <w:lang w:val="en-US"/>
-        </w:rPr>
-        <w:t>0){</w:t>
+      <w:r>
+        <w:rPr>
+          <w:lang w:val="en-US"/>
+        </w:rPr>
+        <w:t>(k);</w:t>
       </w:r>
     </w:p>
     <w:p>
@@ -1137,147 +1360,27 @@
         <w:rPr>
           <w:lang w:val="en-US"/>
         </w:rPr>
-        <w:t>StringBuffer</w:t>
+        <w:t>System.out.println</w:t>
       </w:r>
       <w:proofErr w:type="spellEnd"/>
       <w:r>
         <w:rPr>
           <w:lang w:val="en-US"/>
         </w:rPr>
-        <w:t xml:space="preserve"> s=new </w:t>
+        <w:t>(</w:t>
       </w:r>
       <w:proofErr w:type="spellStart"/>
-      <w:proofErr w:type="gramStart"/>
-      <w:r>
-        <w:rPr>
-          <w:lang w:val="en-US"/>
-        </w:rPr>
-        <w:t>StringBuffer</w:t>
+      <w:r>
+        <w:rPr>
+          <w:lang w:val="en-US"/>
+        </w:rPr>
+        <w:t>isDivisible</w:t>
       </w:r>
       <w:proofErr w:type="spellEnd"/>
       <w:r>
         <w:rPr>
           <w:lang w:val="en-US"/>
         </w:rPr>
-        <w:t>(</w:t>
-      </w:r>
-      <w:proofErr w:type="gramEnd"/>
-      <w:r>
-        <w:rPr>
-          <w:lang w:val="en-US"/>
-        </w:rPr>
-        <w:t>);</w:t>
-      </w:r>
-    </w:p>
-    <w:p>
-      <w:pPr>
-        <w:rPr>
-          <w:lang w:val="en-US"/>
-        </w:rPr>
-      </w:pPr>
-      <w:r>
-        <w:rPr>
-          <w:lang w:val="en-US"/>
-        </w:rPr>
-        <w:t xml:space="preserve">            </w:t>
-      </w:r>
-    </w:p>
-    <w:p>
-      <w:pPr>
-        <w:rPr>
-          <w:lang w:val="en-US"/>
-        </w:rPr>
-      </w:pPr>
-      <w:r>
-        <w:rPr>
-          <w:lang w:val="en-US"/>
-        </w:rPr>
-        <w:t xml:space="preserve">            k=</w:t>
-      </w:r>
-      <w:proofErr w:type="spellStart"/>
-      <w:proofErr w:type="gramStart"/>
-      <w:r>
-        <w:rPr>
-          <w:lang w:val="en-US"/>
-        </w:rPr>
-        <w:t>sc.nextLine</w:t>
-      </w:r>
-      <w:proofErr w:type="spellEnd"/>
-      <w:proofErr w:type="gramEnd"/>
-      <w:r>
-        <w:rPr>
-          <w:lang w:val="en-US"/>
-        </w:rPr>
-        <w:t>();</w:t>
-      </w:r>
-    </w:p>
-    <w:p>
-      <w:pPr>
-        <w:rPr>
-          <w:lang w:val="en-US"/>
-        </w:rPr>
-      </w:pPr>
-      <w:r>
-        <w:rPr>
-          <w:lang w:val="en-US"/>
-        </w:rPr>
-        <w:t xml:space="preserve">            </w:t>
-      </w:r>
-      <w:proofErr w:type="spellStart"/>
-      <w:proofErr w:type="gramStart"/>
-      <w:r>
-        <w:rPr>
-          <w:lang w:val="en-US"/>
-        </w:rPr>
-        <w:t>s.append</w:t>
-      </w:r>
-      <w:proofErr w:type="spellEnd"/>
-      <w:proofErr w:type="gramEnd"/>
-      <w:r>
-        <w:rPr>
-          <w:lang w:val="en-US"/>
-        </w:rPr>
-        <w:t>(k);</w:t>
-      </w:r>
-    </w:p>
-    <w:p>
-      <w:pPr>
-        <w:rPr>
-          <w:lang w:val="en-US"/>
-        </w:rPr>
-      </w:pPr>
-      <w:r>
-        <w:rPr>
-          <w:lang w:val="en-US"/>
-        </w:rPr>
-        <w:t xml:space="preserve">            </w:t>
-      </w:r>
-      <w:proofErr w:type="spellStart"/>
-      <w:r>
-        <w:rPr>
-          <w:lang w:val="en-US"/>
-        </w:rPr>
-        <w:t>System.out.println</w:t>
-      </w:r>
-      <w:proofErr w:type="spellEnd"/>
-      <w:r>
-        <w:rPr>
-          <w:lang w:val="en-US"/>
-        </w:rPr>
-        <w:t>(</w:t>
-      </w:r>
-      <w:proofErr w:type="spellStart"/>
-      <w:r>
-        <w:rPr>
-          <w:lang w:val="en-US"/>
-        </w:rPr>
-        <w:t>isDivisible</w:t>
-      </w:r>
-      <w:proofErr w:type="spellEnd"/>
-      <w:r>
-        <w:rPr>
-          <w:lang w:val="en-US"/>
-        </w:rPr>
         <w:t>(s));</w:t>
       </w:r>
     </w:p>
@@ -1413,16 +1516,8 @@
         <w:rPr>
           <w:lang w:val="en-US"/>
         </w:rPr>
-        <w:t xml:space="preserve">class </w:t>
-      </w:r>
-      <w:proofErr w:type="gramStart"/>
-      <w:r>
-        <w:rPr>
-          <w:lang w:val="en-US"/>
-        </w:rPr>
-        <w:t>Solution{</w:t>
-      </w:r>
-      <w:proofErr w:type="gramEnd"/>
+        <w:t>class Solution{</w:t>
+      </w:r>
     </w:p>
     <w:p>
       <w:pPr>
@@ -1476,7 +1571,6 @@
         <w:t xml:space="preserve">int </w:t>
       </w:r>
       <w:proofErr w:type="spellStart"/>
-      <w:proofErr w:type="gramStart"/>
       <w:r>
         <w:rPr>
           <w:lang w:val="en-US"/>
@@ -1488,14 +1582,7 @@
         <w:rPr>
           <w:lang w:val="en-US"/>
         </w:rPr>
-        <w:t>(</w:t>
-      </w:r>
-      <w:proofErr w:type="gramEnd"/>
-      <w:r>
-        <w:rPr>
-          <w:lang w:val="en-US"/>
-        </w:rPr>
-        <w:t>string s){</w:t>
+        <w:t>(string s){</w:t>
       </w:r>
     </w:p>
     <w:p>
@@ -1566,7 +1653,6 @@
         <w:t xml:space="preserve">        reverse(</w:t>
       </w:r>
       <w:proofErr w:type="spellStart"/>
-      <w:proofErr w:type="gramStart"/>
       <w:r>
         <w:rPr>
           <w:lang w:val="en-US"/>
@@ -1574,7 +1660,6 @@
         <w:t>s.begin</w:t>
       </w:r>
       <w:proofErr w:type="spellEnd"/>
-      <w:proofErr w:type="gramEnd"/>
       <w:r>
         <w:rPr>
           <w:lang w:val="en-US"/>
@@ -1606,22 +1691,7 @@
         <w:rPr>
           <w:lang w:val="en-US"/>
         </w:rPr>
-        <w:lastRenderedPageBreak/>
-        <w:t xml:space="preserve">        </w:t>
-      </w:r>
-      <w:proofErr w:type="gramStart"/>
-      <w:r>
-        <w:rPr>
-          <w:lang w:val="en-US"/>
-        </w:rPr>
-        <w:t>for(</w:t>
-      </w:r>
-      <w:proofErr w:type="gramEnd"/>
-      <w:r>
-        <w:rPr>
-          <w:lang w:val="en-US"/>
-        </w:rPr>
-        <w:t xml:space="preserve">int </w:t>
+        <w:t xml:space="preserve">        for(int </w:t>
       </w:r>
       <w:proofErr w:type="spellStart"/>
       <w:r>
@@ -1730,35 +1800,7 @@
         <w:rPr>
           <w:lang w:val="en-US"/>
         </w:rPr>
-        <w:t>+</w:t>
-      </w:r>
-      <w:proofErr w:type="gramStart"/>
-      <w:r>
-        <w:rPr>
-          <w:lang w:val="en-US"/>
-        </w:rPr>
-        <w:t>=(</w:t>
-      </w:r>
-      <w:proofErr w:type="gramEnd"/>
-      <w:r>
-        <w:rPr>
-          <w:lang w:val="en-US"/>
-        </w:rPr>
-        <w:t xml:space="preserve">i%2==0 ? </w:t>
-      </w:r>
-      <w:proofErr w:type="gramStart"/>
-      <w:r>
-        <w:rPr>
-          <w:lang w:val="en-US"/>
-        </w:rPr>
-        <w:t>1 :</w:t>
-      </w:r>
-      <w:proofErr w:type="gramEnd"/>
-      <w:r>
-        <w:rPr>
-          <w:lang w:val="en-US"/>
-        </w:rPr>
-        <w:t xml:space="preserve"> 2);</w:t>
+        <w:t>+=(i%2==0 ? 1 : 2);</w:t>
       </w:r>
     </w:p>
     <w:p>
@@ -1811,6 +1853,7 @@
         <w:rPr>
           <w:lang w:val="en-US"/>
         </w:rPr>
+        <w:lastRenderedPageBreak/>
         <w:tab/>
         <w:t>}</w:t>
       </w:r>
@@ -2063,6 +2106,123 @@
     </w:lvl>
   </w:abstractNum>
   <w:abstractNum w:abstractNumId="2" w15:restartNumberingAfterBreak="0">
+    <w:nsid w:val="6F0D08F0"/>
+    <w:multiLevelType w:val="multilevel"/>
+    <w:tmpl w:val="172A17C2"/>
+    <w:lvl w:ilvl="0">
+      <w:start w:val="1"/>
+      <w:numFmt w:val="decimal"/>
+      <w:lvlText w:val="%1."/>
+      <w:lvlJc w:val="left"/>
+      <w:pPr>
+        <w:tabs>
+          <w:tab w:val="num" w:pos="720"/>
+        </w:tabs>
+        <w:ind w:left="720" w:hanging="360"/>
+      </w:pPr>
+    </w:lvl>
+    <w:lvl w:ilvl="1">
+      <w:start w:val="1"/>
+      <w:numFmt w:val="bullet"/>
+      <w:lvlText w:val=""/>
+      <w:lvlJc w:val="left"/>
+      <w:pPr>
+        <w:tabs>
+          <w:tab w:val="num" w:pos="1440"/>
+        </w:tabs>
+        <w:ind w:left="1440" w:hanging="360"/>
+      </w:pPr>
+      <w:rPr>
+        <w:rFonts w:ascii="Symbol" w:hAnsi="Symbol" w:hint="default"/>
+        <w:sz w:val="20"/>
+      </w:rPr>
+    </w:lvl>
+    <w:lvl w:ilvl="2" w:tentative="1">
+      <w:start w:val="1"/>
+      <w:numFmt w:val="decimal"/>
+      <w:lvlText w:val="%3."/>
+      <w:lvlJc w:val="left"/>
+      <w:pPr>
+        <w:tabs>
+          <w:tab w:val="num" w:pos="2160"/>
+        </w:tabs>
+        <w:ind w:left="2160" w:hanging="360"/>
+      </w:pPr>
+    </w:lvl>
+    <w:lvl w:ilvl="3" w:tentative="1">
+      <w:start w:val="1"/>
+      <w:numFmt w:val="decimal"/>
+      <w:lvlText w:val="%4."/>
+      <w:lvlJc w:val="left"/>
+      <w:pPr>
+        <w:tabs>
+          <w:tab w:val="num" w:pos="2880"/>
+        </w:tabs>
+        <w:ind w:left="2880" w:hanging="360"/>
+      </w:pPr>
+    </w:lvl>
+    <w:lvl w:ilvl="4" w:tentative="1">
+      <w:start w:val="1"/>
+      <w:numFmt w:val="decimal"/>
+      <w:lvlText w:val="%5."/>
+      <w:lvlJc w:val="left"/>
+      <w:pPr>
+        <w:tabs>
+          <w:tab w:val="num" w:pos="3600"/>
+        </w:tabs>
+        <w:ind w:left="3600" w:hanging="360"/>
+      </w:pPr>
+    </w:lvl>
+    <w:lvl w:ilvl="5" w:tentative="1">
+      <w:start w:val="1"/>
+      <w:numFmt w:val="decimal"/>
+      <w:lvlText w:val="%6."/>
+      <w:lvlJc w:val="left"/>
+      <w:pPr>
+        <w:tabs>
+          <w:tab w:val="num" w:pos="4320"/>
+        </w:tabs>
+        <w:ind w:left="4320" w:hanging="360"/>
+      </w:pPr>
+    </w:lvl>
+    <w:lvl w:ilvl="6" w:tentative="1">
+      <w:start w:val="1"/>
+      <w:numFmt w:val="decimal"/>
+      <w:lvlText w:val="%7."/>
+      <w:lvlJc w:val="left"/>
+      <w:pPr>
+        <w:tabs>
+          <w:tab w:val="num" w:pos="5040"/>
+        </w:tabs>
+        <w:ind w:left="5040" w:hanging="360"/>
+      </w:pPr>
+    </w:lvl>
+    <w:lvl w:ilvl="7" w:tentative="1">
+      <w:start w:val="1"/>
+      <w:numFmt w:val="decimal"/>
+      <w:lvlText w:val="%8."/>
+      <w:lvlJc w:val="left"/>
+      <w:pPr>
+        <w:tabs>
+          <w:tab w:val="num" w:pos="5760"/>
+        </w:tabs>
+        <w:ind w:left="5760" w:hanging="360"/>
+      </w:pPr>
+    </w:lvl>
+    <w:lvl w:ilvl="8" w:tentative="1">
+      <w:start w:val="1"/>
+      <w:numFmt w:val="decimal"/>
+      <w:lvlText w:val="%9."/>
+      <w:lvlJc w:val="left"/>
+      <w:pPr>
+        <w:tabs>
+          <w:tab w:val="num" w:pos="6480"/>
+        </w:tabs>
+        <w:ind w:left="6480" w:hanging="360"/>
+      </w:pPr>
+    </w:lvl>
+  </w:abstractNum>
+  <w:abstractNum w:abstractNumId="3" w15:restartNumberingAfterBreak="0">
     <w:nsid w:val="7B0E1361"/>
     <w:multiLevelType w:val="multilevel"/>
     <w:tmpl w:val="279AC3E0"/>
@@ -2182,6 +2342,9 @@
     <w:abstractNumId w:val="0"/>
   </w:num>
   <w:num w:numId="3" w16cid:durableId="1812481092">
+    <w:abstractNumId w:val="3"/>
+  </w:num>
+  <w:num w:numId="4" w16cid:durableId="1695613026">
     <w:abstractNumId w:val="2"/>
   </w:num>
 </w:numbering>

</xml_diff>